<commit_message>
creado el sistema de infoframes.
</commit_message>
<xml_diff>
--- a/templates/PLIEGO_CME.docx
+++ b/templates/PLIEGO_CME.docx
@@ -1,6 +1,6 @@
 
 <file path=word/document.xml><?xml version="1.0" encoding="utf-8"?>
-<w:document xmlns:wpc="http://schemas.microsoft.com/office/word/2010/wordprocessingCanvas" xmlns:cx="http://schemas.microsoft.com/office/drawing/2014/chartex" xmlns:cx1="http://schemas.microsoft.com/office/drawing/2015/9/8/chartex" xmlns:cx2="http://schemas.microsoft.com/office/drawing/2015/10/21/chartex" xmlns:cx3="http://schemas.microsoft.com/office/drawing/2016/5/9/chartex" xmlns:cx4="http://schemas.microsoft.com/office/drawing/2016/5/10/chartex" xmlns:cx5="http://schemas.microsoft.com/office/drawing/2016/5/11/chartex" xmlns:cx6="http://schemas.microsoft.com/office/drawing/2016/5/12/chartex" xmlns:cx7="http://schemas.microsoft.com/office/drawing/2016/5/13/chartex" xmlns:cx8="http://schemas.microsoft.com/office/drawing/2016/5/14/chartex" xmlns:mc="http://schemas.openxmlformats.org/markup-compatibility/2006" xmlns:aink="http://schemas.microsoft.com/office/drawing/2016/ink" xmlns:am3d="http://schemas.microsoft.com/office/drawing/2017/model3d" xmlns:o="urn:schemas-microsoft-com:office:office" xmlns:oel="http://schemas.microsoft.com/office/2019/extlst" xmlns:r="http://schemas.openxmlformats.org/officeDocument/2006/relationships" xmlns:m="http://schemas.openxmlformats.org/officeDocument/2006/math" xmlns:v="urn:schemas-microsoft-com:vml" xmlns:wp14="http://schemas.microsoft.com/office/word/2010/wordprocessingDrawing" xmlns:wp="http://schemas.openxmlformats.org/drawingml/2006/wordprocessingDrawing" xmlns:w10="urn:schemas-microsoft-com:office:word" xmlns:w="http://schemas.openxmlformats.org/wordprocessingml/2006/main" xmlns:w14="http://schemas.microsoft.com/office/word/2010/wordml" xmlns:w15="http://schemas.microsoft.com/office/word/2012/wordml" xmlns:w16cex="http://schemas.microsoft.com/office/word/2018/wordml/cex" xmlns:w16cid="http://schemas.microsoft.com/office/word/2016/wordml/cid" xmlns:w16="http://schemas.microsoft.com/office/word/2018/wordml" xmlns:w16sdtdh="http://schemas.microsoft.com/office/word/2020/wordml/sdtdatahash" xmlns:w16se="http://schemas.microsoft.com/office/word/2015/wordml/symex" xmlns:wpg="http://schemas.microsoft.com/office/word/2010/wordprocessingGroup" xmlns:wpi="http://schemas.microsoft.com/office/word/2010/wordprocessingInk" xmlns:wne="http://schemas.microsoft.com/office/word/2006/wordml" xmlns:wps="http://schemas.microsoft.com/office/word/2010/wordprocessingShape" mc:Ignorable="w14 w15 w16se w16cid w16 w16cex w16sdtdh wp14">
+<w:document xmlns:wpc="http://schemas.microsoft.com/office/word/2010/wordprocessingCanvas" xmlns:cx="http://schemas.microsoft.com/office/drawing/2014/chartex" xmlns:cx1="http://schemas.microsoft.com/office/drawing/2015/9/8/chartex" xmlns:mc="http://schemas.openxmlformats.org/markup-compatibility/2006" xmlns:o="urn:schemas-microsoft-com:office:office" xmlns:r="http://schemas.openxmlformats.org/officeDocument/2006/relationships" xmlns:m="http://schemas.openxmlformats.org/officeDocument/2006/math" xmlns:v="urn:schemas-microsoft-com:vml" xmlns:wp14="http://schemas.microsoft.com/office/word/2010/wordprocessingDrawing" xmlns:wp="http://schemas.openxmlformats.org/drawingml/2006/wordprocessingDrawing" xmlns:w10="urn:schemas-microsoft-com:office:word" xmlns:w="http://schemas.openxmlformats.org/wordprocessingml/2006/main" xmlns:w14="http://schemas.microsoft.com/office/word/2010/wordml" xmlns:w15="http://schemas.microsoft.com/office/word/2012/wordml" xmlns:w16se="http://schemas.microsoft.com/office/word/2015/wordml/symex" xmlns:wpg="http://schemas.microsoft.com/office/word/2010/wordprocessingGroup" xmlns:wpi="http://schemas.microsoft.com/office/word/2010/wordprocessingInk" xmlns:wne="http://schemas.microsoft.com/office/word/2006/wordml" xmlns:wps="http://schemas.microsoft.com/office/word/2010/wordprocessingShape" mc:Ignorable="w14 w15 w16se wp14">
   <w:body>
     <w:p>
       <w:pPr>
@@ -129,6 +129,88 @@
           <w:sz w:val="22"/>
           <w:szCs w:val="22"/>
         </w:rPr>
+        <w:t>CONTRATACIÓN MENOR</w:t>
+      </w:r>
+      <w:r>
+        <w:rPr>
+          <w:rFonts w:ascii="Arial" w:hAnsi="Arial" w:cs="Arial"/>
+          <w:b/>
+          <w:sz w:val="22"/>
+          <w:szCs w:val="22"/>
+        </w:rPr>
+        <w:t xml:space="preserve"> </w:t>
+      </w:r>
+      <w:r>
+        <w:rPr>
+          <w:rFonts w:ascii="Arial" w:hAnsi="Arial" w:cs="Arial"/>
+          <w:b/>
+          <w:sz w:val="22"/>
+          <w:szCs w:val="22"/>
+        </w:rPr>
+        <w:t>(</w:t>
+      </w:r>
+      <w:r>
+        <w:rPr>
+          <w:rFonts w:ascii="Arial" w:hAnsi="Arial" w:cs="Arial"/>
+          <w:b/>
+          <w:sz w:val="22"/>
+          <w:szCs w:val="22"/>
+        </w:rPr>
+        <w:t xml:space="preserve">ARTÍCULO </w:t>
+      </w:r>
+      <w:r>
+        <w:rPr>
+          <w:rFonts w:ascii="Arial" w:hAnsi="Arial" w:cs="Arial"/>
+          <w:b/>
+          <w:sz w:val="22"/>
+          <w:szCs w:val="22"/>
+        </w:rPr>
+        <w:t>38</w:t>
+      </w:r>
+      <w:r>
+        <w:rPr>
+          <w:rFonts w:ascii="Arial" w:hAnsi="Arial" w:cs="Arial"/>
+          <w:b/>
+          <w:sz w:val="22"/>
+          <w:szCs w:val="22"/>
+        </w:rPr>
+        <w:t xml:space="preserve"> – LEY 2.095 -Text</w:t>
+      </w:r>
+      <w:r>
+        <w:rPr>
+          <w:rFonts w:ascii="Arial" w:hAnsi="Arial" w:cs="Arial"/>
+          <w:b/>
+          <w:sz w:val="22"/>
+          <w:szCs w:val="22"/>
+        </w:rPr>
+        <w:t xml:space="preserve">o consolidado por Ley N. º </w:t>
+      </w:r>
+      <w:r>
+        <w:rPr>
+          <w:rFonts w:ascii="Arial" w:hAnsi="Arial" w:cs="Arial"/>
+          <w:b/>
+          <w:sz w:val="22"/>
+          <w:szCs w:val="22"/>
+        </w:rPr>
+        <w:t>{{ley}}</w:t>
+      </w:r>
+      <w:r>
+        <w:rPr>
+          <w:rFonts w:ascii="Arial" w:hAnsi="Arial" w:cs="Arial"/>
+          <w:b/>
+          <w:sz w:val="22"/>
+          <w:szCs w:val="22"/>
+          <w:lang w:val="es-AR"/>
+        </w:rPr>
+        <w:t>) “</w:t>
+      </w:r>
+      <w:r>
+        <w:rPr>
+          <w:rFonts w:ascii="Arial" w:hAnsi="Arial" w:cs="Arial"/>
+          <w:b/>
+          <w:sz w:val="22"/>
+          <w:szCs w:val="22"/>
+        </w:rPr>
         <w:t>{{</w:t>
       </w:r>
       <w:proofErr w:type="spellStart"/>
@@ -139,7 +221,16 @@
           <w:sz w:val="22"/>
           <w:szCs w:val="22"/>
         </w:rPr>
-        <w:t>contratacion_mayusc</w:t>
+        <w:t>detalle</w:t>
+      </w:r>
+      <w:r>
+        <w:rPr>
+          <w:rFonts w:ascii="Arial" w:hAnsi="Arial" w:cs="Arial"/>
+          <w:b/>
+          <w:sz w:val="22"/>
+          <w:szCs w:val="22"/>
+        </w:rPr>
+        <w:t>_mayuscula</w:t>
       </w:r>
       <w:proofErr w:type="spellEnd"/>
       <w:r>
@@ -149,53 +240,6 @@
           <w:sz w:val="22"/>
           <w:szCs w:val="22"/>
         </w:rPr>
-        <w:t xml:space="preserve">}} </w:t>
-      </w:r>
-      <w:r>
-        <w:rPr>
-          <w:rFonts w:ascii="Arial" w:hAnsi="Arial" w:cs="Arial"/>
-          <w:b/>
-          <w:sz w:val="22"/>
-          <w:szCs w:val="22"/>
-        </w:rPr>
-        <w:t>(</w:t>
-      </w:r>
-      <w:r>
-        <w:rPr>
-          <w:rFonts w:ascii="Arial" w:hAnsi="Arial" w:cs="Arial"/>
-          <w:b/>
-          <w:sz w:val="22"/>
-          <w:szCs w:val="22"/>
-        </w:rPr>
-        <w:t xml:space="preserve">ARTÍCULO </w:t>
-      </w:r>
-      <w:r>
-        <w:rPr>
-          <w:rFonts w:ascii="Arial" w:hAnsi="Arial" w:cs="Arial"/>
-          <w:b/>
-          <w:sz w:val="22"/>
-          <w:szCs w:val="22"/>
-        </w:rPr>
-        <w:t>{{</w:t>
-      </w:r>
-      <w:proofErr w:type="spellStart"/>
-      <w:r>
-        <w:rPr>
-          <w:rFonts w:ascii="Arial" w:hAnsi="Arial" w:cs="Arial"/>
-          <w:b/>
-          <w:sz w:val="22"/>
-          <w:szCs w:val="22"/>
-        </w:rPr>
-        <w:t>numero_articulo</w:t>
-      </w:r>
-      <w:proofErr w:type="spellEnd"/>
-      <w:r>
-        <w:rPr>
-          <w:rFonts w:ascii="Arial" w:hAnsi="Arial" w:cs="Arial"/>
-          <w:b/>
-          <w:sz w:val="22"/>
-          <w:szCs w:val="22"/>
-        </w:rPr>
         <w:t>}}</w:t>
       </w:r>
       <w:r>
@@ -204,74 +248,9 @@
           <w:b/>
           <w:sz w:val="22"/>
           <w:szCs w:val="22"/>
-        </w:rPr>
-        <w:t xml:space="preserve"> – LEY 2.095 -Text</w:t>
-      </w:r>
-      <w:r>
-        <w:rPr>
-          <w:rFonts w:ascii="Arial" w:hAnsi="Arial" w:cs="Arial"/>
-          <w:b/>
-          <w:sz w:val="22"/>
-          <w:szCs w:val="22"/>
-        </w:rPr>
-        <w:t xml:space="preserve">o consolidado por Ley N. º </w:t>
-      </w:r>
-      <w:r>
-        <w:rPr>
-          <w:rFonts w:ascii="Arial" w:hAnsi="Arial" w:cs="Arial"/>
-          <w:b/>
-          <w:sz w:val="22"/>
-          <w:szCs w:val="22"/>
-        </w:rPr>
-        <w:t>{{ley}}</w:t>
-      </w:r>
-      <w:r>
-        <w:rPr>
-          <w:rFonts w:ascii="Arial" w:hAnsi="Arial" w:cs="Arial"/>
-          <w:b/>
-          <w:sz w:val="22"/>
-          <w:szCs w:val="22"/>
           <w:lang w:val="es-AR"/>
         </w:rPr>
-        <w:t>) “</w:t>
-      </w:r>
-      <w:r>
-        <w:rPr>
-          <w:rFonts w:ascii="Arial" w:hAnsi="Arial" w:cs="Arial"/>
-          <w:b/>
-          <w:sz w:val="22"/>
-          <w:szCs w:val="22"/>
-        </w:rPr>
-        <w:t>{{</w:t>
-      </w:r>
-      <w:proofErr w:type="spellStart"/>
-      <w:r>
-        <w:rPr>
-          <w:rFonts w:ascii="Arial" w:hAnsi="Arial" w:cs="Arial"/>
-          <w:b/>
-          <w:sz w:val="22"/>
-          <w:szCs w:val="22"/>
-        </w:rPr>
-        <w:t>detalle</w:t>
-      </w:r>
-      <w:r>
-        <w:rPr>
-          <w:rFonts w:ascii="Arial" w:hAnsi="Arial" w:cs="Arial"/>
-          <w:b/>
-          <w:sz w:val="22"/>
-          <w:szCs w:val="22"/>
-        </w:rPr>
-        <w:t>_mayuscula</w:t>
-      </w:r>
-      <w:proofErr w:type="spellEnd"/>
-      <w:r>
-        <w:rPr>
-          <w:rFonts w:ascii="Arial" w:hAnsi="Arial" w:cs="Arial"/>
-          <w:b/>
-          <w:sz w:val="22"/>
-          <w:szCs w:val="22"/>
-        </w:rPr>
-        <w:t>}}</w:t>
+        <w:t xml:space="preserve"> </w:t>
       </w:r>
       <w:r>
         <w:rPr>
@@ -281,6 +260,15 @@
           <w:szCs w:val="22"/>
           <w:lang w:val="es-AR"/>
         </w:rPr>
+        <w:t>DEL</w:t>
+      </w:r>
+      <w:r>
+        <w:rPr>
+          <w:rFonts w:ascii="Arial" w:hAnsi="Arial" w:cs="Arial"/>
+          <w:b/>
+          <w:sz w:val="22"/>
+          <w:szCs w:val="22"/>
+        </w:rPr>
         <w:t xml:space="preserve"> </w:t>
       </w:r>
       <w:r>
@@ -291,25 +279,6 @@
           <w:szCs w:val="22"/>
           <w:lang w:val="es-AR"/>
         </w:rPr>
-        <w:t>DEL</w:t>
-      </w:r>
-      <w:r>
-        <w:rPr>
-          <w:rFonts w:ascii="Arial" w:hAnsi="Arial" w:cs="Arial"/>
-          <w:b/>
-          <w:sz w:val="22"/>
-          <w:szCs w:val="22"/>
-        </w:rPr>
-        <w:t xml:space="preserve"> </w:t>
-      </w:r>
-      <w:r>
-        <w:rPr>
-          <w:rFonts w:ascii="Arial" w:hAnsi="Arial" w:cs="Arial"/>
-          <w:b/>
-          <w:sz w:val="22"/>
-          <w:szCs w:val="22"/>
-          <w:lang w:val="es-AR"/>
-        </w:rPr>
         <w:t>HOSPITAL GENERAL DE AGUDOS DRA. CECILIA GRIERSON”, DEPENDIENTE DEL MINISTERIO DE SALUD DEL GOBIERNO DE LA CIUDAD AUTÓNOMA DE BUENOS AIRES.</w:t>
       </w:r>
     </w:p>
@@ -595,6 +564,7 @@
           <w:sz w:val="22"/>
           <w:szCs w:val="22"/>
         </w:rPr>
+        <w:lastRenderedPageBreak/>
         <w:t>ÍNDICE</w:t>
       </w:r>
     </w:p>
@@ -1508,61 +1478,258 @@
           <w:sz w:val="22"/>
           <w:szCs w:val="22"/>
         </w:rPr>
+        <w:lastRenderedPageBreak/>
+        <w:t>CONTRATACIÓN MENOR</w:t>
+      </w:r>
+      <w:r>
+        <w:rPr>
+          <w:rFonts w:ascii="Arial" w:hAnsi="Arial" w:cs="Arial"/>
+          <w:b/>
+          <w:sz w:val="22"/>
+          <w:szCs w:val="22"/>
+        </w:rPr>
+        <w:t xml:space="preserve"> </w:t>
+      </w:r>
+      <w:r>
+        <w:rPr>
+          <w:rFonts w:ascii="Arial" w:hAnsi="Arial" w:cs="Arial"/>
+          <w:b/>
+          <w:sz w:val="22"/>
+          <w:szCs w:val="22"/>
+        </w:rPr>
+        <w:t xml:space="preserve">(ARTÍCULO </w:t>
+      </w:r>
+      <w:r>
+        <w:rPr>
+          <w:rFonts w:ascii="Arial" w:hAnsi="Arial" w:cs="Arial"/>
+          <w:b/>
+          <w:sz w:val="22"/>
+          <w:szCs w:val="22"/>
+        </w:rPr>
+        <w:t>38</w:t>
+      </w:r>
+      <w:r>
+        <w:rPr>
+          <w:rFonts w:ascii="Arial" w:hAnsi="Arial" w:cs="Arial"/>
+          <w:b/>
+          <w:sz w:val="22"/>
+          <w:szCs w:val="22"/>
+        </w:rPr>
+        <w:t xml:space="preserve"> </w:t>
+      </w:r>
+      <w:r>
+        <w:rPr>
+          <w:rFonts w:ascii="Arial" w:hAnsi="Arial" w:cs="Arial"/>
+          <w:b/>
+          <w:sz w:val="22"/>
+          <w:szCs w:val="22"/>
+        </w:rPr>
+        <w:t xml:space="preserve">– LEY 2.095 -Texto consolidado por Ley N. º </w:t>
+      </w:r>
+      <w:r>
+        <w:rPr>
+          <w:rFonts w:ascii="Arial" w:hAnsi="Arial" w:cs="Arial"/>
+          <w:b/>
+          <w:sz w:val="22"/>
+          <w:szCs w:val="22"/>
+        </w:rPr>
+        <w:t>{{ley}}</w:t>
+      </w:r>
+      <w:r>
+        <w:rPr>
+          <w:rFonts w:ascii="Arial" w:hAnsi="Arial" w:cs="Arial"/>
+          <w:b/>
+          <w:sz w:val="22"/>
+          <w:szCs w:val="22"/>
+        </w:rPr>
+        <w:t>)</w:t>
+      </w:r>
+    </w:p>
+    <w:p>
+      <w:pPr>
+        <w:spacing w:before="120" w:after="120"/>
+        <w:jc w:val="both"/>
+        <w:rPr>
+          <w:rFonts w:ascii="Arial" w:hAnsi="Arial" w:cs="Arial"/>
+          <w:b/>
+          <w:sz w:val="22"/>
+          <w:szCs w:val="22"/>
+          <w:lang w:val="es-AR"/>
+        </w:rPr>
+      </w:pPr>
+      <w:r>
+        <w:rPr>
+          <w:rFonts w:ascii="Arial" w:hAnsi="Arial" w:cs="Arial"/>
+          <w:b/>
+          <w:sz w:val="22"/>
+          <w:szCs w:val="22"/>
+          <w:u w:val="single"/>
+        </w:rPr>
+        <w:t>OBJETO:</w:t>
+      </w:r>
+      <w:r>
+        <w:rPr>
+          <w:rFonts w:ascii="Arial" w:hAnsi="Arial" w:cs="Arial"/>
+          <w:b/>
+          <w:sz w:val="22"/>
+          <w:szCs w:val="22"/>
+        </w:rPr>
+        <w:t xml:space="preserve"> </w:t>
+      </w:r>
+      <w:r>
+        <w:rPr>
+          <w:rFonts w:ascii="Arial" w:hAnsi="Arial" w:cs="Arial"/>
+          <w:b/>
+          <w:sz w:val="22"/>
+          <w:szCs w:val="22"/>
+        </w:rPr>
         <w:t>{{</w:t>
       </w:r>
-      <w:proofErr w:type="spellStart"/>
-      <w:r>
-        <w:rPr>
-          <w:rFonts w:ascii="Arial" w:hAnsi="Arial" w:cs="Arial"/>
-          <w:b/>
-          <w:sz w:val="22"/>
-          <w:szCs w:val="22"/>
-        </w:rPr>
-        <w:t>contratacion_mayusc</w:t>
-      </w:r>
-      <w:proofErr w:type="spellEnd"/>
-      <w:r>
-        <w:rPr>
-          <w:rFonts w:ascii="Arial" w:hAnsi="Arial" w:cs="Arial"/>
-          <w:b/>
-          <w:sz w:val="22"/>
-          <w:szCs w:val="22"/>
-        </w:rPr>
-        <w:t>}} (ARTÍCULO {{</w:t>
-      </w:r>
-      <w:proofErr w:type="spellStart"/>
-      <w:r>
-        <w:rPr>
-          <w:rFonts w:ascii="Arial" w:hAnsi="Arial" w:cs="Arial"/>
-          <w:b/>
-          <w:sz w:val="22"/>
-          <w:szCs w:val="22"/>
-        </w:rPr>
-        <w:t>numero_articulo</w:t>
-      </w:r>
-      <w:proofErr w:type="spellEnd"/>
-      <w:r>
-        <w:rPr>
-          <w:rFonts w:ascii="Arial" w:hAnsi="Arial" w:cs="Arial"/>
-          <w:b/>
-          <w:sz w:val="22"/>
-          <w:szCs w:val="22"/>
-        </w:rPr>
-        <w:t xml:space="preserve">}} </w:t>
-      </w:r>
-      <w:r>
-        <w:rPr>
-          <w:rFonts w:ascii="Arial" w:hAnsi="Arial" w:cs="Arial"/>
-          <w:b/>
-          <w:sz w:val="22"/>
-          <w:szCs w:val="22"/>
-        </w:rPr>
-        <w:t xml:space="preserve">– LEY 2.095 -Texto consolidado por Ley N. º </w:t>
-      </w:r>
-      <w:r>
-        <w:rPr>
-          <w:rFonts w:ascii="Arial" w:hAnsi="Arial" w:cs="Arial"/>
-          <w:b/>
+      <w:bookmarkStart w:id="0" w:name="_GoBack"/>
+      <w:bookmarkEnd w:id="0"/>
+      <w:r>
+        <w:rPr>
+          <w:rFonts w:ascii="Arial" w:hAnsi="Arial" w:cs="Arial"/>
+          <w:b/>
+          <w:sz w:val="22"/>
+          <w:szCs w:val="22"/>
+        </w:rPr>
+        <w:t>detalle}}</w:t>
+      </w:r>
+    </w:p>
+    <w:p>
+      <w:pPr>
+        <w:spacing w:before="120" w:after="120"/>
+        <w:jc w:val="both"/>
+        <w:rPr>
+          <w:rFonts w:ascii="Arial" w:hAnsi="Arial" w:cs="Arial"/>
+          <w:b/>
+          <w:sz w:val="22"/>
+          <w:szCs w:val="22"/>
+          <w:u w:val="single"/>
+        </w:rPr>
+      </w:pPr>
+      <w:r>
+        <w:rPr>
+          <w:rFonts w:ascii="Arial" w:hAnsi="Arial" w:cs="Arial"/>
+          <w:b/>
+          <w:sz w:val="22"/>
+          <w:szCs w:val="22"/>
+          <w:u w:val="single"/>
+        </w:rPr>
+        <w:t xml:space="preserve">A- </w:t>
+      </w:r>
+      <w:r>
+        <w:rPr>
+          <w:rFonts w:ascii="Arial" w:hAnsi="Arial" w:cs="Arial"/>
+          <w:b/>
+          <w:sz w:val="22"/>
+          <w:szCs w:val="22"/>
+          <w:u w:val="single"/>
+        </w:rPr>
+        <w:t>PLIEGO DE BASES Y CONDICIONES PARTICULARES</w:t>
+      </w:r>
+    </w:p>
+    <w:p>
+      <w:pPr>
+        <w:spacing w:before="120" w:after="120"/>
+        <w:jc w:val="both"/>
+        <w:rPr>
+          <w:rFonts w:ascii="Arial" w:hAnsi="Arial" w:cs="Arial"/>
+          <w:b/>
+          <w:sz w:val="22"/>
+          <w:szCs w:val="22"/>
+          <w:u w:val="single"/>
+        </w:rPr>
+      </w:pPr>
+      <w:r>
+        <w:rPr>
+          <w:rFonts w:ascii="Arial" w:hAnsi="Arial" w:cs="Arial"/>
+          <w:b/>
+          <w:sz w:val="22"/>
+          <w:szCs w:val="22"/>
+        </w:rPr>
+        <w:t>1.- RÉGIMEN DE CONTRATACIÓN</w:t>
+      </w:r>
+    </w:p>
+    <w:p>
+      <w:pPr>
+        <w:spacing w:before="120" w:after="120"/>
+        <w:jc w:val="both"/>
+        <w:rPr>
+          <w:rFonts w:ascii="Arial" w:hAnsi="Arial" w:cs="Arial"/>
+          <w:sz w:val="22"/>
+          <w:szCs w:val="22"/>
+        </w:rPr>
+      </w:pPr>
+      <w:r>
+        <w:rPr>
+          <w:rFonts w:ascii="Arial" w:hAnsi="Arial" w:cs="Arial"/>
+          <w:sz w:val="22"/>
+          <w:szCs w:val="22"/>
+        </w:rPr>
+        <w:t xml:space="preserve">El presente llamado a </w:t>
+      </w:r>
+      <w:r>
+        <w:rPr>
+          <w:rFonts w:ascii="Arial" w:hAnsi="Arial" w:cs="Arial"/>
+          <w:sz w:val="22"/>
+          <w:szCs w:val="22"/>
+        </w:rPr>
+        <w:t>Contratación menor</w:t>
+      </w:r>
+      <w:r>
+        <w:rPr>
+          <w:rFonts w:ascii="Arial" w:hAnsi="Arial" w:cs="Arial"/>
+          <w:sz w:val="22"/>
+          <w:szCs w:val="22"/>
+        </w:rPr>
+        <w:t xml:space="preserve"> </w:t>
+      </w:r>
+      <w:r>
+        <w:rPr>
+          <w:rFonts w:ascii="Arial" w:hAnsi="Arial" w:cs="Arial"/>
+          <w:sz w:val="22"/>
+          <w:szCs w:val="22"/>
+        </w:rPr>
+        <w:t>se</w:t>
+      </w:r>
+      <w:r>
+        <w:rPr>
+          <w:rFonts w:ascii="Arial" w:hAnsi="Arial" w:cs="Arial"/>
+          <w:sz w:val="22"/>
+          <w:szCs w:val="22"/>
+        </w:rPr>
+        <w:t xml:space="preserve"> sujeta al régimen especial establecido por el artículo </w:t>
+      </w:r>
+      <w:r>
+        <w:rPr>
+          <w:rFonts w:ascii="Arial" w:hAnsi="Arial" w:cs="Arial"/>
+          <w:sz w:val="22"/>
+          <w:szCs w:val="22"/>
+        </w:rPr>
+        <w:t>38</w:t>
+      </w:r>
+      <w:r>
+        <w:rPr>
+          <w:rFonts w:ascii="Arial" w:hAnsi="Arial" w:cs="Arial"/>
+          <w:b/>
+          <w:sz w:val="22"/>
+          <w:szCs w:val="22"/>
+        </w:rPr>
+        <w:t xml:space="preserve"> </w:t>
+      </w:r>
+      <w:r>
+        <w:rPr>
+          <w:rFonts w:ascii="Arial" w:hAnsi="Arial" w:cs="Arial"/>
+          <w:sz w:val="22"/>
+          <w:szCs w:val="22"/>
+        </w:rPr>
+        <w:t xml:space="preserve">de la Ley Nº 2.095 (Texto consolidado por Ley N° </w:t>
+      </w:r>
+      <w:r>
+        <w:rPr>
+          <w:rFonts w:ascii="Arial" w:hAnsi="Arial" w:cs="Arial"/>
           <w:sz w:val="22"/>
           <w:szCs w:val="22"/>
         </w:rPr>
@@ -1571,11 +1738,90 @@
       <w:r>
         <w:rPr>
           <w:rFonts w:ascii="Arial" w:hAnsi="Arial" w:cs="Arial"/>
-          <w:b/>
-          <w:sz w:val="22"/>
-          <w:szCs w:val="22"/>
-        </w:rPr>
-        <w:t>)</w:t>
+          <w:sz w:val="22"/>
+          <w:szCs w:val="22"/>
+        </w:rPr>
+        <w:t xml:space="preserve"> y el Decreto Reglamentario Nº </w:t>
+      </w:r>
+      <w:r>
+        <w:rPr>
+          <w:rFonts w:ascii="Arial" w:hAnsi="Arial" w:cs="Arial"/>
+          <w:sz w:val="22"/>
+          <w:szCs w:val="22"/>
+        </w:rPr>
+        <w:t>74</w:t>
+      </w:r>
+      <w:r>
+        <w:rPr>
+          <w:rFonts w:ascii="Arial" w:hAnsi="Arial" w:cs="Arial"/>
+          <w:sz w:val="22"/>
+          <w:szCs w:val="22"/>
+        </w:rPr>
+        <w:t>/AJG/</w:t>
+      </w:r>
+      <w:r>
+        <w:rPr>
+          <w:rFonts w:ascii="Arial" w:hAnsi="Arial" w:cs="Arial"/>
+          <w:sz w:val="22"/>
+          <w:szCs w:val="22"/>
+        </w:rPr>
+        <w:t>21</w:t>
+      </w:r>
+      <w:r>
+        <w:rPr>
+          <w:rFonts w:ascii="Arial" w:hAnsi="Arial" w:cs="Arial"/>
+          <w:sz w:val="22"/>
+          <w:szCs w:val="22"/>
+        </w:rPr>
+        <w:t xml:space="preserve"> y se gestiona bajo el Sistema Buenos Aires Compras (BAC) al amparo de lo establecido en el artículo </w:t>
+      </w:r>
+      <w:r>
+        <w:rPr>
+          <w:rFonts w:ascii="Arial" w:hAnsi="Arial" w:cs="Arial"/>
+          <w:sz w:val="22"/>
+          <w:szCs w:val="22"/>
+        </w:rPr>
+        <w:t xml:space="preserve">76 </w:t>
+      </w:r>
+      <w:r>
+        <w:rPr>
+          <w:rFonts w:ascii="Arial" w:hAnsi="Arial" w:cs="Arial"/>
+          <w:sz w:val="22"/>
+          <w:szCs w:val="22"/>
+        </w:rPr>
+        <w:t xml:space="preserve">de la Ley de Compras y Contrataciones. La contratación se rige por la normativa citada, por las disposiciones del Pliego Único de Bases y Condiciones Generales (Disposición N° </w:t>
+      </w:r>
+      <w:r>
+        <w:rPr>
+          <w:rFonts w:ascii="Arial" w:hAnsi="Arial" w:cs="Arial"/>
+          <w:sz w:val="22"/>
+          <w:szCs w:val="22"/>
+        </w:rPr>
+        <w:t>167</w:t>
+      </w:r>
+      <w:r>
+        <w:rPr>
+          <w:rFonts w:ascii="Arial" w:hAnsi="Arial" w:cs="Arial"/>
+          <w:sz w:val="22"/>
+          <w:szCs w:val="22"/>
+        </w:rPr>
+        <w:t>-DGCYC/</w:t>
+      </w:r>
+      <w:r>
+        <w:rPr>
+          <w:rFonts w:ascii="Arial" w:hAnsi="Arial" w:cs="Arial"/>
+          <w:sz w:val="22"/>
+          <w:szCs w:val="22"/>
+        </w:rPr>
+        <w:t>21</w:t>
+      </w:r>
+      <w:r>
+        <w:rPr>
+          <w:rFonts w:ascii="Arial" w:hAnsi="Arial" w:cs="Arial"/>
+          <w:sz w:val="22"/>
+          <w:szCs w:val="22"/>
+        </w:rPr>
+        <w:t>) y las contenidas en el presente Pliego de Bases y Condiciones Particulares en el Pliego de Especificaciones Técnicas Particulares y en los Pliegos de Especificaciones Técnicas Generales.</w:t>
       </w:r>
     </w:p>
     <w:p>
@@ -1585,28 +1831,83 @@
         <w:rPr>
           <w:rFonts w:ascii="Arial" w:hAnsi="Arial" w:cs="Arial"/>
           <w:b/>
+          <w:bCs/>
+          <w:sz w:val="22"/>
+          <w:szCs w:val="22"/>
+        </w:rPr>
+      </w:pPr>
+      <w:r>
+        <w:rPr>
+          <w:rFonts w:ascii="Arial" w:hAnsi="Arial" w:cs="Arial"/>
+          <w:b/>
+          <w:bCs/>
+          <w:sz w:val="22"/>
+          <w:szCs w:val="22"/>
+        </w:rPr>
+        <w:t>2.- OBJETO</w:t>
+      </w:r>
+    </w:p>
+    <w:p>
+      <w:pPr>
+        <w:spacing w:before="120" w:after="120"/>
+        <w:jc w:val="both"/>
+        <w:rPr>
+          <w:rFonts w:ascii="Arial" w:hAnsi="Arial" w:cs="Arial"/>
+          <w:b/>
+          <w:sz w:val="22"/>
+          <w:szCs w:val="22"/>
+        </w:rPr>
+      </w:pPr>
+      <w:r>
+        <w:rPr>
+          <w:rFonts w:ascii="Arial" w:hAnsi="Arial" w:cs="Arial"/>
+          <w:sz w:val="22"/>
+          <w:szCs w:val="22"/>
+        </w:rPr>
+        <w:t xml:space="preserve">El objeto de la presente </w:t>
+      </w:r>
+      <w:r>
+        <w:rPr>
+          <w:rFonts w:ascii="Arial" w:hAnsi="Arial" w:cs="Arial"/>
+          <w:sz w:val="22"/>
+          <w:szCs w:val="22"/>
+        </w:rPr>
+        <w:t>contratación</w:t>
+      </w:r>
+      <w:r>
+        <w:rPr>
+          <w:rFonts w:ascii="Arial" w:hAnsi="Arial" w:cs="Arial"/>
+          <w:sz w:val="22"/>
+          <w:szCs w:val="22"/>
+        </w:rPr>
+        <w:t xml:space="preserve"> es la </w:t>
+      </w:r>
+      <w:r>
+        <w:rPr>
+          <w:rFonts w:ascii="Arial" w:hAnsi="Arial" w:cs="Arial"/>
+          <w:b/>
+          <w:sz w:val="22"/>
+          <w:szCs w:val="22"/>
+        </w:rPr>
+        <w:t>“</w:t>
+      </w:r>
+      <w:r>
+        <w:rPr>
+          <w:rFonts w:ascii="Arial" w:hAnsi="Arial" w:cs="Arial"/>
+          <w:b/>
+          <w:sz w:val="22"/>
+          <w:szCs w:val="22"/>
+        </w:rPr>
+        <w:t>{{detalle}}</w:t>
+      </w:r>
+      <w:r>
+        <w:rPr>
+          <w:rFonts w:ascii="Arial" w:hAnsi="Arial" w:cs="Arial"/>
+          <w:b/>
           <w:sz w:val="22"/>
           <w:szCs w:val="22"/>
           <w:lang w:val="es-AR"/>
         </w:rPr>
-      </w:pPr>
-      <w:r>
-        <w:rPr>
-          <w:rFonts w:ascii="Arial" w:hAnsi="Arial" w:cs="Arial"/>
-          <w:b/>
-          <w:sz w:val="22"/>
-          <w:szCs w:val="22"/>
-          <w:u w:val="single"/>
-        </w:rPr>
-        <w:t>OBJETO:</w:t>
-      </w:r>
-      <w:r>
-        <w:rPr>
-          <w:rFonts w:ascii="Arial" w:hAnsi="Arial" w:cs="Arial"/>
-          <w:b/>
-          <w:sz w:val="22"/>
-          <w:szCs w:val="22"/>
-        </w:rPr>
         <w:t xml:space="preserve"> </w:t>
       </w:r>
       <w:r>
@@ -1615,8 +1916,180 @@
           <w:b/>
           <w:sz w:val="22"/>
           <w:szCs w:val="22"/>
-        </w:rPr>
-        <w:t>{{detalle}}</w:t>
+          <w:lang w:val="es-AR"/>
+        </w:rPr>
+        <w:t>del</w:t>
+      </w:r>
+      <w:r>
+        <w:rPr>
+          <w:rFonts w:ascii="Arial" w:hAnsi="Arial" w:cs="Arial"/>
+          <w:b/>
+          <w:sz w:val="22"/>
+          <w:szCs w:val="22"/>
+          <w:lang w:val="es-AR"/>
+        </w:rPr>
+        <w:t xml:space="preserve"> </w:t>
+      </w:r>
+      <w:r>
+        <w:rPr>
+          <w:rFonts w:ascii="Arial" w:hAnsi="Arial" w:cs="Arial"/>
+          <w:b/>
+          <w:sz w:val="22"/>
+          <w:szCs w:val="22"/>
+          <w:lang w:val="es-AR"/>
+        </w:rPr>
+        <w:t>Hospital General de Agudos Dra. Cecilia Grierson</w:t>
+      </w:r>
+      <w:r>
+        <w:rPr>
+          <w:rFonts w:ascii="Arial" w:hAnsi="Arial" w:cs="Arial"/>
+          <w:b/>
+          <w:sz w:val="22"/>
+          <w:szCs w:val="22"/>
+          <w:lang w:val="es-ES_tradnl"/>
+        </w:rPr>
+        <w:t xml:space="preserve">” </w:t>
+      </w:r>
+      <w:r>
+        <w:rPr>
+          <w:rFonts w:ascii="Arial" w:hAnsi="Arial" w:cs="Arial"/>
+          <w:b/>
+          <w:sz w:val="22"/>
+          <w:szCs w:val="22"/>
+          <w:lang w:val="es-ES_tradnl"/>
+        </w:rPr>
+        <w:t xml:space="preserve">dependiente </w:t>
+      </w:r>
+      <w:r>
+        <w:rPr>
+          <w:rFonts w:ascii="Arial" w:hAnsi="Arial" w:cs="Arial"/>
+          <w:b/>
+          <w:sz w:val="22"/>
+          <w:szCs w:val="22"/>
+          <w:lang w:val="es-ES_tradnl"/>
+        </w:rPr>
+        <w:t>del Ministerio de Salud del Gobierno de la Ciudad Autónoma de Buenos Aires</w:t>
+      </w:r>
+      <w:r>
+        <w:rPr>
+          <w:rFonts w:ascii="Arial" w:hAnsi="Arial" w:cs="Arial"/>
+          <w:b/>
+          <w:sz w:val="22"/>
+          <w:szCs w:val="22"/>
+        </w:rPr>
+        <w:t>”.</w:t>
+      </w:r>
+    </w:p>
+    <w:p>
+      <w:pPr>
+        <w:spacing w:after="120"/>
+        <w:jc w:val="both"/>
+        <w:rPr>
+          <w:rFonts w:ascii="Arial" w:hAnsi="Arial" w:cs="Arial"/>
+          <w:sz w:val="22"/>
+          <w:szCs w:val="22"/>
+        </w:rPr>
+      </w:pPr>
+      <w:r>
+        <w:rPr>
+          <w:rFonts w:ascii="Arial" w:hAnsi="Arial" w:cs="Arial"/>
+          <w:sz w:val="22"/>
+          <w:szCs w:val="22"/>
+        </w:rPr>
+        <w:t xml:space="preserve">Las características y especificaciones técnicas del objeto de la presente contratación, se encuentran detalladas en las Condiciones Particulares y Especificaciones Técnicas emitidas por el BAC (Buenos Aires Compras), conforme al Catálogo General de Efectos y Servicios del Registro Informatizado de Bienes y Servicios y en el Pliego de Especificaciones Técnicas. </w:t>
+      </w:r>
+    </w:p>
+    <w:p>
+      <w:pPr>
+        <w:spacing w:after="120"/>
+        <w:jc w:val="both"/>
+        <w:rPr>
+          <w:rFonts w:ascii="Arial" w:hAnsi="Arial" w:cs="Arial"/>
+          <w:b/>
+          <w:sz w:val="22"/>
+          <w:szCs w:val="22"/>
+        </w:rPr>
+      </w:pPr>
+      <w:r>
+        <w:rPr>
+          <w:rFonts w:ascii="Arial" w:hAnsi="Arial" w:cs="Arial"/>
+          <w:b/>
+          <w:sz w:val="22"/>
+          <w:szCs w:val="22"/>
+        </w:rPr>
+        <w:t>3.- FACULTADES DEL ORGANISMO CONTRATANTE</w:t>
+      </w:r>
+    </w:p>
+    <w:p>
+      <w:pPr>
+        <w:spacing w:after="120"/>
+        <w:jc w:val="both"/>
+        <w:rPr>
+          <w:rFonts w:ascii="Arial" w:hAnsi="Arial" w:cs="Arial"/>
+          <w:sz w:val="22"/>
+          <w:szCs w:val="22"/>
+        </w:rPr>
+      </w:pPr>
+      <w:r>
+        <w:rPr>
+          <w:rFonts w:ascii="Arial" w:hAnsi="Arial" w:cs="Arial"/>
+          <w:sz w:val="22"/>
+          <w:szCs w:val="22"/>
+        </w:rPr>
+        <w:t xml:space="preserve">El Organismo contratante hace reserva de ejercer la facultad contemplada en el Artículo </w:t>
+      </w:r>
+      <w:r>
+        <w:rPr>
+          <w:rFonts w:ascii="Arial" w:hAnsi="Arial" w:cs="Arial"/>
+          <w:sz w:val="22"/>
+          <w:szCs w:val="22"/>
+        </w:rPr>
+        <w:t>110</w:t>
+      </w:r>
+      <w:r>
+        <w:rPr>
+          <w:rFonts w:ascii="Arial" w:hAnsi="Arial" w:cs="Arial"/>
+          <w:sz w:val="22"/>
+          <w:szCs w:val="22"/>
+        </w:rPr>
+        <w:t xml:space="preserve">-Facultades del organismo contratante- inciso I de la Ley Nº 2.095 (Texto consolidado por Ley Nº </w:t>
+      </w:r>
+      <w:r>
+        <w:rPr>
+          <w:rFonts w:ascii="Arial" w:hAnsi="Arial" w:cs="Arial"/>
+          <w:sz w:val="22"/>
+          <w:szCs w:val="22"/>
+        </w:rPr>
+        <w:t>{{ley}}</w:t>
+      </w:r>
+      <w:r>
+        <w:rPr>
+          <w:rFonts w:ascii="Arial" w:hAnsi="Arial" w:cs="Arial"/>
+          <w:sz w:val="22"/>
+          <w:szCs w:val="22"/>
+        </w:rPr>
+        <w:t>).</w:t>
+      </w:r>
+    </w:p>
+    <w:p>
+      <w:pPr>
+        <w:spacing w:after="120"/>
+        <w:jc w:val="both"/>
+        <w:rPr>
+          <w:rFonts w:ascii="Arial" w:hAnsi="Arial" w:cs="Arial"/>
+          <w:i/>
+          <w:sz w:val="22"/>
+          <w:szCs w:val="22"/>
+        </w:rPr>
+      </w:pPr>
+      <w:r>
+        <w:rPr>
+          <w:rFonts w:ascii="Arial" w:hAnsi="Arial" w:cs="Arial"/>
+          <w:i/>
+          <w:sz w:val="22"/>
+          <w:szCs w:val="22"/>
+        </w:rPr>
+        <w:t>“Una vez perfeccionado el contrato, el organismo contratante puede Aumentar o Disminuir el total adjudicado hasta un veinte por ciento (20%) de su valor original en uno y otro caso, en las condiciones y precios pactados y con adecuación de los plazos respectivos. El aumento o disminución puede incidir sobre uno, varios o el total de los renglones de la orden de compra, siempre y cuando el total resultante no exceda los porcentajes previstos, según corresponda.”</w:t>
       </w:r>
     </w:p>
     <w:p>
@@ -1626,31 +2099,48 @@
         <w:rPr>
           <w:rFonts w:ascii="Arial" w:hAnsi="Arial" w:cs="Arial"/>
           <w:b/>
-          <w:sz w:val="22"/>
-          <w:szCs w:val="22"/>
-          <w:u w:val="single"/>
-        </w:rPr>
-      </w:pPr>
-      <w:r>
-        <w:rPr>
-          <w:rFonts w:ascii="Arial" w:hAnsi="Arial" w:cs="Arial"/>
-          <w:b/>
-          <w:sz w:val="22"/>
-          <w:szCs w:val="22"/>
-          <w:u w:val="single"/>
-        </w:rPr>
-        <w:t>A-</w:t>
-      </w:r>
-      <w:r>
-        <w:rPr>
-          <w:rFonts w:ascii="Arial" w:hAnsi="Arial" w:cs="Arial"/>
-          <w:b/>
-          <w:sz w:val="22"/>
-          <w:szCs w:val="22"/>
-          <w:u w:val="single"/>
-        </w:rPr>
-        <w:tab/>
-        <w:t>PLIEGO DE BASES Y CONDICIONES PARTICULARES</w:t>
+          <w:bCs/>
+          <w:sz w:val="22"/>
+          <w:szCs w:val="22"/>
+        </w:rPr>
+      </w:pPr>
+      <w:r>
+        <w:rPr>
+          <w:rFonts w:ascii="Arial" w:hAnsi="Arial" w:cs="Arial"/>
+          <w:b/>
+          <w:sz w:val="22"/>
+          <w:szCs w:val="22"/>
+        </w:rPr>
+        <w:t>4</w:t>
+      </w:r>
+      <w:r>
+        <w:rPr>
+          <w:rFonts w:ascii="Arial" w:hAnsi="Arial" w:cs="Arial"/>
+          <w:b/>
+          <w:bCs/>
+          <w:sz w:val="22"/>
+          <w:szCs w:val="22"/>
+        </w:rPr>
+        <w:t>.- DOMICILIOS Y NOTIFICACIONES</w:t>
+      </w:r>
+    </w:p>
+    <w:p>
+      <w:pPr>
+        <w:spacing w:after="120"/>
+        <w:jc w:val="both"/>
+        <w:rPr>
+          <w:rFonts w:ascii="Arial" w:hAnsi="Arial" w:cs="Arial"/>
+          <w:sz w:val="22"/>
+          <w:szCs w:val="22"/>
+        </w:rPr>
+      </w:pPr>
+      <w:r>
+        <w:rPr>
+          <w:rFonts w:ascii="Arial" w:hAnsi="Arial" w:cs="Arial"/>
+          <w:sz w:val="22"/>
+          <w:szCs w:val="22"/>
+        </w:rPr>
+        <w:t xml:space="preserve">Conforme lo establecido en el artículo 6° del Pliego Único de Bases y Condiciones Generales, a los efectos de la presente contratación, se considera domicilio electrónico constituido por el oferente, el correo electrónico declarado por el mismo en oportunidad de inscribirse en el RIUPP (Registro Informatizado Único y Permanente de Proveedores del Sector Público de la Ciudad), en el que se tendrán por válidas todas las notificaciones electrónicas que sean cursadas por el GCABA. </w:t>
       </w:r>
     </w:p>
     <w:p>
@@ -1659,20 +2149,17 @@
         <w:jc w:val="both"/>
         <w:rPr>
           <w:rFonts w:ascii="Arial" w:hAnsi="Arial" w:cs="Arial"/>
-          <w:b/>
-          <w:sz w:val="22"/>
-          <w:szCs w:val="22"/>
-          <w:u w:val="single"/>
-        </w:rPr>
-      </w:pPr>
-      <w:r>
-        <w:rPr>
-          <w:rFonts w:ascii="Arial" w:hAnsi="Arial" w:cs="Arial"/>
-          <w:b/>
-          <w:sz w:val="22"/>
-          <w:szCs w:val="22"/>
-        </w:rPr>
-        <w:t>1.- RÉGIMEN DE CONTRATACIÓN</w:t>
+          <w:sz w:val="22"/>
+          <w:szCs w:val="22"/>
+        </w:rPr>
+      </w:pPr>
+      <w:r>
+        <w:rPr>
+          <w:rFonts w:ascii="Arial" w:hAnsi="Arial" w:cs="Arial"/>
+          <w:sz w:val="22"/>
+          <w:szCs w:val="22"/>
+        </w:rPr>
+        <w:t>Todo cambio de domicilio deberá ser comunicado fehacientemente al Gobierno de la Ciudad Autónoma de Buenos Aires y generará efecto una vez transcurridos diez (10) días de su notificación al Gobierno. En tal supuesto, el nuevo domicilio que se constituya deberá ser dentro del ámbito geográfico de la Ciudad Autónoma de Buenos Aires</w:t>
       </w:r>
     </w:p>
     <w:p>
@@ -1691,268 +2178,8 @@
           <w:sz w:val="22"/>
           <w:szCs w:val="22"/>
         </w:rPr>
-        <w:t xml:space="preserve">El presente llamado a </w:t>
-      </w:r>
-      <w:r>
-        <w:rPr>
-          <w:rFonts w:ascii="Arial" w:hAnsi="Arial" w:cs="Arial"/>
-          <w:sz w:val="22"/>
-          <w:szCs w:val="22"/>
-        </w:rPr>
-        <w:t>{{</w:t>
-      </w:r>
-      <w:proofErr w:type="spellStart"/>
-      <w:r>
-        <w:rPr>
-          <w:rFonts w:ascii="Arial" w:hAnsi="Arial" w:cs="Arial"/>
-          <w:sz w:val="22"/>
-          <w:szCs w:val="22"/>
-        </w:rPr>
-        <w:t>contratacion</w:t>
-      </w:r>
-      <w:proofErr w:type="spellEnd"/>
-      <w:r>
-        <w:rPr>
-          <w:rFonts w:ascii="Arial" w:hAnsi="Arial" w:cs="Arial"/>
-          <w:sz w:val="22"/>
-          <w:szCs w:val="22"/>
-        </w:rPr>
-        <w:t>}}</w:t>
-      </w:r>
-      <w:r>
-        <w:rPr>
-          <w:rFonts w:ascii="Arial" w:hAnsi="Arial" w:cs="Arial"/>
-          <w:sz w:val="22"/>
-          <w:szCs w:val="22"/>
-        </w:rPr>
-        <w:t xml:space="preserve"> </w:t>
-      </w:r>
-      <w:r>
-        <w:rPr>
-          <w:rFonts w:ascii="Arial" w:hAnsi="Arial" w:cs="Arial"/>
-          <w:sz w:val="22"/>
-          <w:szCs w:val="22"/>
-        </w:rPr>
-        <w:t>se</w:t>
-      </w:r>
-      <w:r>
-        <w:rPr>
-          <w:rFonts w:ascii="Arial" w:hAnsi="Arial" w:cs="Arial"/>
-          <w:sz w:val="22"/>
-          <w:szCs w:val="22"/>
-        </w:rPr>
-        <w:t xml:space="preserve"> sujeta al régimen especial establecido por el artículo </w:t>
-      </w:r>
-      <w:r>
-        <w:rPr>
-          <w:rFonts w:ascii="Arial" w:hAnsi="Arial" w:cs="Arial"/>
-          <w:sz w:val="22"/>
-          <w:szCs w:val="22"/>
-        </w:rPr>
-        <w:t>{{</w:t>
-      </w:r>
-      <w:proofErr w:type="spellStart"/>
-      <w:r>
-        <w:rPr>
-          <w:rFonts w:ascii="Arial" w:hAnsi="Arial" w:cs="Arial"/>
-          <w:sz w:val="22"/>
-          <w:szCs w:val="22"/>
-        </w:rPr>
-        <w:t>numero_articulo</w:t>
-      </w:r>
-      <w:proofErr w:type="spellEnd"/>
-      <w:r>
-        <w:rPr>
-          <w:rFonts w:ascii="Arial" w:hAnsi="Arial" w:cs="Arial"/>
-          <w:sz w:val="22"/>
-          <w:szCs w:val="22"/>
-        </w:rPr>
-        <w:t>}}</w:t>
-      </w:r>
-      <w:r>
-        <w:rPr>
-          <w:rFonts w:ascii="Arial" w:hAnsi="Arial" w:cs="Arial"/>
-          <w:b/>
-          <w:sz w:val="22"/>
-          <w:szCs w:val="22"/>
-        </w:rPr>
-        <w:t xml:space="preserve"> </w:t>
-      </w:r>
-      <w:r>
-        <w:rPr>
-          <w:rFonts w:ascii="Arial" w:hAnsi="Arial" w:cs="Arial"/>
-          <w:sz w:val="22"/>
-          <w:szCs w:val="22"/>
-        </w:rPr>
-        <w:t xml:space="preserve">de la Ley </w:t>
-      </w:r>
-      <w:proofErr w:type="spellStart"/>
-      <w:r>
-        <w:rPr>
-          <w:rFonts w:ascii="Arial" w:hAnsi="Arial" w:cs="Arial"/>
-          <w:sz w:val="22"/>
-          <w:szCs w:val="22"/>
-        </w:rPr>
-        <w:t>Nº</w:t>
-      </w:r>
-      <w:proofErr w:type="spellEnd"/>
-      <w:r>
-        <w:rPr>
-          <w:rFonts w:ascii="Arial" w:hAnsi="Arial" w:cs="Arial"/>
-          <w:sz w:val="22"/>
-          <w:szCs w:val="22"/>
-        </w:rPr>
-        <w:t xml:space="preserve"> 2.095 (Texto consolidado por Ley </w:t>
-      </w:r>
-      <w:proofErr w:type="spellStart"/>
-      <w:r>
-        <w:rPr>
-          <w:rFonts w:ascii="Arial" w:hAnsi="Arial" w:cs="Arial"/>
-          <w:sz w:val="22"/>
-          <w:szCs w:val="22"/>
-        </w:rPr>
-        <w:t>N°</w:t>
-      </w:r>
-      <w:proofErr w:type="spellEnd"/>
-      <w:r>
-        <w:rPr>
-          <w:rFonts w:ascii="Arial" w:hAnsi="Arial" w:cs="Arial"/>
-          <w:sz w:val="22"/>
-          <w:szCs w:val="22"/>
-        </w:rPr>
-        <w:t xml:space="preserve"> </w:t>
-      </w:r>
-      <w:r>
-        <w:rPr>
-          <w:rFonts w:ascii="Arial" w:hAnsi="Arial" w:cs="Arial"/>
-          <w:sz w:val="22"/>
-          <w:szCs w:val="22"/>
-        </w:rPr>
-        <w:t>{{ley}}</w:t>
-      </w:r>
-      <w:r>
-        <w:rPr>
-          <w:rFonts w:ascii="Arial" w:hAnsi="Arial" w:cs="Arial"/>
-          <w:sz w:val="22"/>
-          <w:szCs w:val="22"/>
-        </w:rPr>
-        <w:t xml:space="preserve"> y el Decreto Reglamentario </w:t>
-      </w:r>
-      <w:proofErr w:type="spellStart"/>
-      <w:r>
-        <w:rPr>
-          <w:rFonts w:ascii="Arial" w:hAnsi="Arial" w:cs="Arial"/>
-          <w:sz w:val="22"/>
-          <w:szCs w:val="22"/>
-        </w:rPr>
-        <w:t>Nº</w:t>
-      </w:r>
-      <w:proofErr w:type="spellEnd"/>
-      <w:r>
-        <w:rPr>
-          <w:rFonts w:ascii="Arial" w:hAnsi="Arial" w:cs="Arial"/>
-          <w:sz w:val="22"/>
-          <w:szCs w:val="22"/>
-        </w:rPr>
-        <w:t xml:space="preserve"> </w:t>
-      </w:r>
-      <w:r>
-        <w:rPr>
-          <w:rFonts w:ascii="Arial" w:hAnsi="Arial" w:cs="Arial"/>
-          <w:sz w:val="22"/>
-          <w:szCs w:val="22"/>
-        </w:rPr>
-        <w:t>74</w:t>
-      </w:r>
-      <w:r>
-        <w:rPr>
-          <w:rFonts w:ascii="Arial" w:hAnsi="Arial" w:cs="Arial"/>
-          <w:sz w:val="22"/>
-          <w:szCs w:val="22"/>
-        </w:rPr>
-        <w:t>/AJG/</w:t>
-      </w:r>
-      <w:r>
-        <w:rPr>
-          <w:rFonts w:ascii="Arial" w:hAnsi="Arial" w:cs="Arial"/>
-          <w:sz w:val="22"/>
-          <w:szCs w:val="22"/>
-        </w:rPr>
-        <w:t>21</w:t>
-      </w:r>
-      <w:r>
-        <w:rPr>
-          <w:rFonts w:ascii="Arial" w:hAnsi="Arial" w:cs="Arial"/>
-          <w:sz w:val="22"/>
-          <w:szCs w:val="22"/>
-        </w:rPr>
-        <w:t xml:space="preserve"> y se gestiona bajo el Sistema Buenos Aires Compras (BAC) al amparo de lo establecido en el artículo </w:t>
-      </w:r>
-      <w:r>
-        <w:rPr>
-          <w:rFonts w:ascii="Arial" w:hAnsi="Arial" w:cs="Arial"/>
-          <w:sz w:val="22"/>
-          <w:szCs w:val="22"/>
-        </w:rPr>
-        <w:t xml:space="preserve">76 </w:t>
-      </w:r>
-      <w:r>
-        <w:rPr>
-          <w:rFonts w:ascii="Arial" w:hAnsi="Arial" w:cs="Arial"/>
-          <w:sz w:val="22"/>
-          <w:szCs w:val="22"/>
-        </w:rPr>
-        <w:t xml:space="preserve">de la Ley de Compras y Contrataciones. La contratación se rige por la normativa citada, por las disposiciones del Pliego Único de Bases y Condiciones Generales (Disposición </w:t>
-      </w:r>
-      <w:proofErr w:type="spellStart"/>
-      <w:r>
-        <w:rPr>
-          <w:rFonts w:ascii="Arial" w:hAnsi="Arial" w:cs="Arial"/>
-          <w:sz w:val="22"/>
-          <w:szCs w:val="22"/>
-        </w:rPr>
-        <w:t>N°</w:t>
-      </w:r>
-      <w:proofErr w:type="spellEnd"/>
-      <w:r>
-        <w:rPr>
-          <w:rFonts w:ascii="Arial" w:hAnsi="Arial" w:cs="Arial"/>
-          <w:sz w:val="22"/>
-          <w:szCs w:val="22"/>
-        </w:rPr>
-        <w:t xml:space="preserve"> </w:t>
-      </w:r>
-      <w:r>
-        <w:rPr>
-          <w:rFonts w:ascii="Arial" w:hAnsi="Arial" w:cs="Arial"/>
-          <w:sz w:val="22"/>
-          <w:szCs w:val="22"/>
-        </w:rPr>
-        <w:t>167</w:t>
-      </w:r>
-      <w:r>
-        <w:rPr>
-          <w:rFonts w:ascii="Arial" w:hAnsi="Arial" w:cs="Arial"/>
-          <w:sz w:val="22"/>
-          <w:szCs w:val="22"/>
-        </w:rPr>
-        <w:t>-DGCYC/</w:t>
-      </w:r>
-      <w:r>
-        <w:rPr>
-          <w:rFonts w:ascii="Arial" w:hAnsi="Arial" w:cs="Arial"/>
-          <w:sz w:val="22"/>
-          <w:szCs w:val="22"/>
-        </w:rPr>
-        <w:t>21</w:t>
-      </w:r>
-      <w:r>
-        <w:rPr>
-          <w:rFonts w:ascii="Arial" w:hAnsi="Arial" w:cs="Arial"/>
-          <w:sz w:val="22"/>
-          <w:szCs w:val="22"/>
-        </w:rPr>
-        <w:t>) y las contenidas en el presente Pliego de Bases y Condiciones Particulares en el Pliego de Especificaciones Técnicas Particulares y en los Pliegos de Especificaciones Técnicas Generales.</w:t>
+        <w:lastRenderedPageBreak/>
+        <w:t xml:space="preserve">Asimismo, a los efectos de la presente contratación el Gobierno de la Ciudad Autónoma de Buenos Aires constituye domicilio Av. Francisco Fernández de la Cruz 4402., de la Ciudad Autónoma de Buenos Aires. </w:t>
       </w:r>
     </w:p>
     <w:p>
@@ -1961,408 +2188,6 @@
         <w:jc w:val="both"/>
         <w:rPr>
           <w:rFonts w:ascii="Arial" w:hAnsi="Arial" w:cs="Arial"/>
-          <w:b/>
-          <w:bCs/>
-          <w:sz w:val="22"/>
-          <w:szCs w:val="22"/>
-        </w:rPr>
-      </w:pPr>
-      <w:r>
-        <w:rPr>
-          <w:rFonts w:ascii="Arial" w:hAnsi="Arial" w:cs="Arial"/>
-          <w:b/>
-          <w:bCs/>
-          <w:sz w:val="22"/>
-          <w:szCs w:val="22"/>
-        </w:rPr>
-        <w:t>2.- OBJETO</w:t>
-      </w:r>
-    </w:p>
-    <w:p>
-      <w:pPr>
-        <w:spacing w:before="120" w:after="120"/>
-        <w:jc w:val="both"/>
-        <w:rPr>
-          <w:rFonts w:ascii="Arial" w:hAnsi="Arial" w:cs="Arial"/>
-          <w:b/>
-          <w:sz w:val="22"/>
-          <w:szCs w:val="22"/>
-        </w:rPr>
-      </w:pPr>
-      <w:r>
-        <w:rPr>
-          <w:rFonts w:ascii="Arial" w:hAnsi="Arial" w:cs="Arial"/>
-          <w:sz w:val="22"/>
-          <w:szCs w:val="22"/>
-        </w:rPr>
-        <w:t xml:space="preserve">El objeto de la presente </w:t>
-      </w:r>
-      <w:r>
-        <w:rPr>
-          <w:rFonts w:ascii="Arial" w:hAnsi="Arial" w:cs="Arial"/>
-          <w:sz w:val="22"/>
-          <w:szCs w:val="22"/>
-        </w:rPr>
-        <w:t>contratación</w:t>
-      </w:r>
-      <w:r>
-        <w:rPr>
-          <w:rFonts w:ascii="Arial" w:hAnsi="Arial" w:cs="Arial"/>
-          <w:sz w:val="22"/>
-          <w:szCs w:val="22"/>
-        </w:rPr>
-        <w:t xml:space="preserve"> es la </w:t>
-      </w:r>
-      <w:r>
-        <w:rPr>
-          <w:rFonts w:ascii="Arial" w:hAnsi="Arial" w:cs="Arial"/>
-          <w:b/>
-          <w:sz w:val="22"/>
-          <w:szCs w:val="22"/>
-        </w:rPr>
-        <w:t>“</w:t>
-      </w:r>
-      <w:r>
-        <w:rPr>
-          <w:rFonts w:ascii="Arial" w:hAnsi="Arial" w:cs="Arial"/>
-          <w:b/>
-          <w:sz w:val="22"/>
-          <w:szCs w:val="22"/>
-        </w:rPr>
-        <w:t>{{detalle}}</w:t>
-      </w:r>
-      <w:r>
-        <w:rPr>
-          <w:rFonts w:ascii="Arial" w:hAnsi="Arial" w:cs="Arial"/>
-          <w:b/>
-          <w:sz w:val="22"/>
-          <w:szCs w:val="22"/>
-          <w:lang w:val="es-AR"/>
-        </w:rPr>
-        <w:t xml:space="preserve"> </w:t>
-      </w:r>
-      <w:r>
-        <w:rPr>
-          <w:rFonts w:ascii="Arial" w:hAnsi="Arial" w:cs="Arial"/>
-          <w:b/>
-          <w:sz w:val="22"/>
-          <w:szCs w:val="22"/>
-          <w:lang w:val="es-AR"/>
-        </w:rPr>
-        <w:t>del</w:t>
-      </w:r>
-      <w:r>
-        <w:rPr>
-          <w:rFonts w:ascii="Arial" w:hAnsi="Arial" w:cs="Arial"/>
-          <w:b/>
-          <w:sz w:val="22"/>
-          <w:szCs w:val="22"/>
-          <w:lang w:val="es-AR"/>
-        </w:rPr>
-        <w:t xml:space="preserve"> </w:t>
-      </w:r>
-      <w:r>
-        <w:rPr>
-          <w:rFonts w:ascii="Arial" w:hAnsi="Arial" w:cs="Arial"/>
-          <w:b/>
-          <w:sz w:val="22"/>
-          <w:szCs w:val="22"/>
-          <w:lang w:val="es-AR"/>
-        </w:rPr>
-        <w:t>Hospital General de Agudos Dra. Cecilia Grierson</w:t>
-      </w:r>
-      <w:r>
-        <w:rPr>
-          <w:rFonts w:ascii="Arial" w:hAnsi="Arial" w:cs="Arial"/>
-          <w:b/>
-          <w:sz w:val="22"/>
-          <w:szCs w:val="22"/>
-          <w:lang w:val="es-ES_tradnl"/>
-        </w:rPr>
-        <w:t xml:space="preserve">” </w:t>
-      </w:r>
-      <w:r>
-        <w:rPr>
-          <w:rFonts w:ascii="Arial" w:hAnsi="Arial" w:cs="Arial"/>
-          <w:b/>
-          <w:sz w:val="22"/>
-          <w:szCs w:val="22"/>
-          <w:lang w:val="es-ES_tradnl"/>
-        </w:rPr>
-        <w:t xml:space="preserve">dependiente </w:t>
-      </w:r>
-      <w:r>
-        <w:rPr>
-          <w:rFonts w:ascii="Arial" w:hAnsi="Arial" w:cs="Arial"/>
-          <w:b/>
-          <w:sz w:val="22"/>
-          <w:szCs w:val="22"/>
-          <w:lang w:val="es-ES_tradnl"/>
-        </w:rPr>
-        <w:t>del Ministerio de Salud del Gobierno de la Ciudad Autónoma de Buenos Aires</w:t>
-      </w:r>
-      <w:r>
-        <w:rPr>
-          <w:rFonts w:ascii="Arial" w:hAnsi="Arial" w:cs="Arial"/>
-          <w:b/>
-          <w:sz w:val="22"/>
-          <w:szCs w:val="22"/>
-        </w:rPr>
-        <w:t>”.</w:t>
-      </w:r>
-    </w:p>
-    <w:p>
-      <w:pPr>
-        <w:spacing w:after="120"/>
-        <w:jc w:val="both"/>
-        <w:rPr>
-          <w:rFonts w:ascii="Arial" w:hAnsi="Arial" w:cs="Arial"/>
-          <w:sz w:val="22"/>
-          <w:szCs w:val="22"/>
-        </w:rPr>
-      </w:pPr>
-      <w:r>
-        <w:rPr>
-          <w:rFonts w:ascii="Arial" w:hAnsi="Arial" w:cs="Arial"/>
-          <w:sz w:val="22"/>
-          <w:szCs w:val="22"/>
-        </w:rPr>
-        <w:t xml:space="preserve">Las características y especificaciones técnicas del objeto de la presente contratación, se encuentran detalladas en las Condiciones Particulares y Especificaciones Técnicas emitidas por el BAC (Buenos Aires Compras), conforme al Catálogo General de Efectos y Servicios del Registro Informatizado de Bienes y Servicios y en el Pliego de Especificaciones Técnicas. </w:t>
-      </w:r>
-    </w:p>
-    <w:p>
-      <w:pPr>
-        <w:spacing w:after="120"/>
-        <w:jc w:val="both"/>
-        <w:rPr>
-          <w:rFonts w:ascii="Arial" w:hAnsi="Arial" w:cs="Arial"/>
-          <w:b/>
-          <w:sz w:val="22"/>
-          <w:szCs w:val="22"/>
-        </w:rPr>
-      </w:pPr>
-      <w:r>
-        <w:rPr>
-          <w:rFonts w:ascii="Arial" w:hAnsi="Arial" w:cs="Arial"/>
-          <w:b/>
-          <w:sz w:val="22"/>
-          <w:szCs w:val="22"/>
-        </w:rPr>
-        <w:t>3.- FACULTADES DEL ORGANISMO CONTRATANTE</w:t>
-      </w:r>
-    </w:p>
-    <w:p>
-      <w:pPr>
-        <w:spacing w:after="120"/>
-        <w:jc w:val="both"/>
-        <w:rPr>
-          <w:rFonts w:ascii="Arial" w:hAnsi="Arial" w:cs="Arial"/>
-          <w:sz w:val="22"/>
-          <w:szCs w:val="22"/>
-        </w:rPr>
-      </w:pPr>
-      <w:r>
-        <w:rPr>
-          <w:rFonts w:ascii="Arial" w:hAnsi="Arial" w:cs="Arial"/>
-          <w:sz w:val="22"/>
-          <w:szCs w:val="22"/>
-        </w:rPr>
-        <w:t xml:space="preserve">El Organismo contratante hace reserva de ejercer la facultad contemplada en el Artículo </w:t>
-      </w:r>
-      <w:r>
-        <w:rPr>
-          <w:rFonts w:ascii="Arial" w:hAnsi="Arial" w:cs="Arial"/>
-          <w:sz w:val="22"/>
-          <w:szCs w:val="22"/>
-        </w:rPr>
-        <w:t>110</w:t>
-      </w:r>
-      <w:r>
-        <w:rPr>
-          <w:rFonts w:ascii="Arial" w:hAnsi="Arial" w:cs="Arial"/>
-          <w:sz w:val="22"/>
-          <w:szCs w:val="22"/>
-        </w:rPr>
-        <w:t xml:space="preserve">-Facultades del organismo contratante- inciso I de la Ley </w:t>
-      </w:r>
-      <w:proofErr w:type="spellStart"/>
-      <w:r>
-        <w:rPr>
-          <w:rFonts w:ascii="Arial" w:hAnsi="Arial" w:cs="Arial"/>
-          <w:sz w:val="22"/>
-          <w:szCs w:val="22"/>
-        </w:rPr>
-        <w:t>Nº</w:t>
-      </w:r>
-      <w:proofErr w:type="spellEnd"/>
-      <w:r>
-        <w:rPr>
-          <w:rFonts w:ascii="Arial" w:hAnsi="Arial" w:cs="Arial"/>
-          <w:sz w:val="22"/>
-          <w:szCs w:val="22"/>
-        </w:rPr>
-        <w:t xml:space="preserve"> 2.095 (Texto consolidado por Ley </w:t>
-      </w:r>
-      <w:proofErr w:type="spellStart"/>
-      <w:r>
-        <w:rPr>
-          <w:rFonts w:ascii="Arial" w:hAnsi="Arial" w:cs="Arial"/>
-          <w:sz w:val="22"/>
-          <w:szCs w:val="22"/>
-        </w:rPr>
-        <w:t>Nº</w:t>
-      </w:r>
-      <w:proofErr w:type="spellEnd"/>
-      <w:r>
-        <w:rPr>
-          <w:rFonts w:ascii="Arial" w:hAnsi="Arial" w:cs="Arial"/>
-          <w:sz w:val="22"/>
-          <w:szCs w:val="22"/>
-        </w:rPr>
-        <w:t xml:space="preserve"> </w:t>
-      </w:r>
-      <w:r>
-        <w:rPr>
-          <w:rFonts w:ascii="Arial" w:hAnsi="Arial" w:cs="Arial"/>
-          <w:sz w:val="22"/>
-          <w:szCs w:val="22"/>
-        </w:rPr>
-        <w:t>{{ley}}</w:t>
-      </w:r>
-      <w:r>
-        <w:rPr>
-          <w:rFonts w:ascii="Arial" w:hAnsi="Arial" w:cs="Arial"/>
-          <w:sz w:val="22"/>
-          <w:szCs w:val="22"/>
-        </w:rPr>
-        <w:t>).</w:t>
-      </w:r>
-    </w:p>
-    <w:p>
-      <w:pPr>
-        <w:spacing w:after="120"/>
-        <w:jc w:val="both"/>
-        <w:rPr>
-          <w:rFonts w:ascii="Arial" w:hAnsi="Arial" w:cs="Arial"/>
-          <w:i/>
-          <w:sz w:val="22"/>
-          <w:szCs w:val="22"/>
-        </w:rPr>
-      </w:pPr>
-      <w:r>
-        <w:rPr>
-          <w:rFonts w:ascii="Arial" w:hAnsi="Arial" w:cs="Arial"/>
-          <w:i/>
-          <w:sz w:val="22"/>
-          <w:szCs w:val="22"/>
-        </w:rPr>
-        <w:t>“Una vez perfeccionado el contrato, el organismo contratante puede Aumentar o Disminuir el total adjudicado hasta un veinte por ciento (20%) de su valor original en uno y otro caso, en las condiciones y precios pactados y con adecuación de los plazos respectivos. El aumento o disminución puede incidir sobre uno, varios o el total de los renglones de la orden de compra, siempre y cuando el total resultante no exceda los porcentajes previstos, según corresponda.”</w:t>
-      </w:r>
-    </w:p>
-    <w:p>
-      <w:pPr>
-        <w:spacing w:before="120" w:after="120"/>
-        <w:jc w:val="both"/>
-        <w:rPr>
-          <w:rFonts w:ascii="Arial" w:hAnsi="Arial" w:cs="Arial"/>
-          <w:b/>
-          <w:bCs/>
-          <w:sz w:val="22"/>
-          <w:szCs w:val="22"/>
-        </w:rPr>
-      </w:pPr>
-      <w:r>
-        <w:rPr>
-          <w:rFonts w:ascii="Arial" w:hAnsi="Arial" w:cs="Arial"/>
-          <w:b/>
-          <w:sz w:val="22"/>
-          <w:szCs w:val="22"/>
-        </w:rPr>
-        <w:t>4</w:t>
-      </w:r>
-      <w:r>
-        <w:rPr>
-          <w:rFonts w:ascii="Arial" w:hAnsi="Arial" w:cs="Arial"/>
-          <w:b/>
-          <w:bCs/>
-          <w:sz w:val="22"/>
-          <w:szCs w:val="22"/>
-        </w:rPr>
-        <w:t>.- DOMICILIOS Y NOTIFICACIONES</w:t>
-      </w:r>
-    </w:p>
-    <w:p>
-      <w:pPr>
-        <w:spacing w:after="120"/>
-        <w:jc w:val="both"/>
-        <w:rPr>
-          <w:rFonts w:ascii="Arial" w:hAnsi="Arial" w:cs="Arial"/>
-          <w:sz w:val="22"/>
-          <w:szCs w:val="22"/>
-        </w:rPr>
-      </w:pPr>
-      <w:r>
-        <w:rPr>
-          <w:rFonts w:ascii="Arial" w:hAnsi="Arial" w:cs="Arial"/>
-          <w:sz w:val="22"/>
-          <w:szCs w:val="22"/>
-        </w:rPr>
-        <w:t xml:space="preserve">Conforme lo establecido en el artículo 6° del Pliego Único de Bases y Condiciones Generales, a los efectos de la presente contratación, se considera domicilio electrónico constituido por el oferente, el correo electrónico declarado por el mismo en oportunidad de inscribirse en el RIUPP (Registro Informatizado Único y Permanente de Proveedores del Sector Público de la Ciudad), en el que se tendrán por válidas todas las notificaciones electrónicas que sean cursadas por el GCABA. </w:t>
-      </w:r>
-    </w:p>
-    <w:p>
-      <w:pPr>
-        <w:spacing w:before="120" w:after="120"/>
-        <w:jc w:val="both"/>
-        <w:rPr>
-          <w:rFonts w:ascii="Arial" w:hAnsi="Arial" w:cs="Arial"/>
-          <w:sz w:val="22"/>
-          <w:szCs w:val="22"/>
-        </w:rPr>
-      </w:pPr>
-      <w:r>
-        <w:rPr>
-          <w:rFonts w:ascii="Arial" w:hAnsi="Arial" w:cs="Arial"/>
-          <w:sz w:val="22"/>
-          <w:szCs w:val="22"/>
-        </w:rPr>
-        <w:t xml:space="preserve">Todo cambio de domicilio deberá ser comunicado fehacientemente al Gobierno de la Ciudad Autónoma de Buenos Aires y generará efecto una vez transcurridos diez (10) </w:t>
-      </w:r>
-      <w:r>
-        <w:rPr>
-          <w:rFonts w:ascii="Arial" w:hAnsi="Arial" w:cs="Arial"/>
-          <w:sz w:val="22"/>
-          <w:szCs w:val="22"/>
-        </w:rPr>
-        <w:lastRenderedPageBreak/>
-        <w:t>días de su notificación al Gobierno. En tal supuesto, el nuevo domicilio que se constituya deberá ser dentro del ámbito geográfico de la Ciudad Autónoma de Buenos Aires</w:t>
-      </w:r>
-    </w:p>
-    <w:p>
-      <w:pPr>
-        <w:spacing w:before="120" w:after="120"/>
-        <w:jc w:val="both"/>
-        <w:rPr>
-          <w:rFonts w:ascii="Arial" w:hAnsi="Arial" w:cs="Arial"/>
-          <w:sz w:val="22"/>
-          <w:szCs w:val="22"/>
-        </w:rPr>
-      </w:pPr>
-      <w:r>
-        <w:rPr>
-          <w:rFonts w:ascii="Arial" w:hAnsi="Arial" w:cs="Arial"/>
-          <w:sz w:val="22"/>
-          <w:szCs w:val="22"/>
-        </w:rPr>
-        <w:t xml:space="preserve">Asimismo, a los efectos de la presente contratación el Gobierno de la Ciudad Autónoma de Buenos Aires constituye domicilio Av. Francisco Fernández de la Cruz 4402., de la Ciudad Autónoma de Buenos Aires. </w:t>
-      </w:r>
-    </w:p>
-    <w:p>
-      <w:pPr>
-        <w:spacing w:before="120" w:after="120"/>
-        <w:jc w:val="both"/>
-        <w:rPr>
-          <w:rFonts w:ascii="Arial" w:hAnsi="Arial" w:cs="Arial"/>
           <w:sz w:val="22"/>
           <w:szCs w:val="22"/>
         </w:rPr>
@@ -2397,25 +2222,7 @@
           <w:sz w:val="22"/>
           <w:szCs w:val="22"/>
         </w:rPr>
-        <w:t xml:space="preserve">Decreto Reglamentario </w:t>
-      </w:r>
-      <w:proofErr w:type="spellStart"/>
-      <w:r>
-        <w:rPr>
-          <w:rFonts w:ascii="Arial" w:hAnsi="Arial" w:cs="Arial"/>
-          <w:sz w:val="22"/>
-          <w:szCs w:val="22"/>
-        </w:rPr>
-        <w:t>Nº</w:t>
-      </w:r>
-      <w:proofErr w:type="spellEnd"/>
-      <w:r>
-        <w:rPr>
-          <w:rFonts w:ascii="Arial" w:hAnsi="Arial" w:cs="Arial"/>
-          <w:sz w:val="22"/>
-          <w:szCs w:val="22"/>
-        </w:rPr>
-        <w:t xml:space="preserve"> 74/AJG/21</w:t>
+        <w:t>Decreto Reglamentario Nº 74/AJG/21</w:t>
       </w:r>
       <w:r>
         <w:rPr>
@@ -2516,7 +2323,7 @@
               </wp:anchor>
             </w:drawing>
           </mc:Choice>
-          <mc:Fallback>
+          <mc:Fallback xmlns:w16sdtdh="http://schemas.microsoft.com/office/word/2020/wordml/sdtdatahash" xmlns:w16="http://schemas.microsoft.com/office/word/2018/wordml" xmlns:w16cid="http://schemas.microsoft.com/office/word/2016/wordml/cid" xmlns:w16cex="http://schemas.microsoft.com/office/word/2018/wordml/cex" xmlns:oel="http://schemas.microsoft.com/office/2019/extlst" xmlns:am3d="http://schemas.microsoft.com/office/drawing/2017/model3d" xmlns:aink="http://schemas.microsoft.com/office/drawing/2016/ink" xmlns:cx8="http://schemas.microsoft.com/office/drawing/2016/5/14/chartex" xmlns:cx7="http://schemas.microsoft.com/office/drawing/2016/5/13/chartex" xmlns:cx6="http://schemas.microsoft.com/office/drawing/2016/5/12/chartex" xmlns:cx5="http://schemas.microsoft.com/office/drawing/2016/5/11/chartex" xmlns:cx4="http://schemas.microsoft.com/office/drawing/2016/5/10/chartex" xmlns:cx3="http://schemas.microsoft.com/office/drawing/2016/5/9/chartex" xmlns:cx2="http://schemas.microsoft.com/office/drawing/2015/10/21/chartex">
             <w:pict>
               <v:shapetype w14:anchorId="13169D76" id="_x0000_t202" coordsize="21600,21600" o:spt="202" path="m,l,21600r21600,l21600,xe">
                 <v:stroke joinstyle="miter"/>
@@ -2628,7 +2435,7 @@
               </wp:anchor>
             </w:drawing>
           </mc:Choice>
-          <mc:Fallback>
+          <mc:Fallback xmlns:w16sdtdh="http://schemas.microsoft.com/office/word/2020/wordml/sdtdatahash" xmlns:w16="http://schemas.microsoft.com/office/word/2018/wordml" xmlns:w16cid="http://schemas.microsoft.com/office/word/2016/wordml/cid" xmlns:w16cex="http://schemas.microsoft.com/office/word/2018/wordml/cex" xmlns:oel="http://schemas.microsoft.com/office/2019/extlst" xmlns:am3d="http://schemas.microsoft.com/office/drawing/2017/model3d" xmlns:aink="http://schemas.microsoft.com/office/drawing/2016/ink" xmlns:cx8="http://schemas.microsoft.com/office/drawing/2016/5/14/chartex" xmlns:cx7="http://schemas.microsoft.com/office/drawing/2016/5/13/chartex" xmlns:cx6="http://schemas.microsoft.com/office/drawing/2016/5/12/chartex" xmlns:cx5="http://schemas.microsoft.com/office/drawing/2016/5/11/chartex" xmlns:cx4="http://schemas.microsoft.com/office/drawing/2016/5/10/chartex" xmlns:cx3="http://schemas.microsoft.com/office/drawing/2016/5/9/chartex" xmlns:cx2="http://schemas.microsoft.com/office/drawing/2015/10/21/chartex">
             <w:pict>
               <v:shapetype w14:anchorId="594D6790" id="_x0000_t202" coordsize="21600,21600" o:spt="202" path="m,l,21600r21600,l21600,xe">
                 <v:stroke joinstyle="miter"/>
@@ -2695,43 +2502,7 @@
           <w:sz w:val="22"/>
           <w:szCs w:val="22"/>
         </w:rPr>
-        <w:t xml:space="preserve">Todas las notificaciones entre las partes sean judiciales o extrajudiciales serán válidas si se efectúan en los domicilios constituidos, excepto para el GCABA respecto de las notificaciones judiciales que, para tener validez, deberán cursarse al domicilio de la Procuración General de la Ciudad de Buenos Aires, Departamento Oficios Judiciales y Cédulas sito en calle Uruguay </w:t>
-      </w:r>
-      <w:proofErr w:type="spellStart"/>
-      <w:r>
-        <w:rPr>
-          <w:rFonts w:ascii="Arial" w:hAnsi="Arial" w:cs="Arial"/>
-          <w:sz w:val="22"/>
-          <w:szCs w:val="22"/>
-        </w:rPr>
-        <w:t>Nº</w:t>
-      </w:r>
-      <w:proofErr w:type="spellEnd"/>
-      <w:r>
-        <w:rPr>
-          <w:rFonts w:ascii="Arial" w:hAnsi="Arial" w:cs="Arial"/>
-          <w:sz w:val="22"/>
-          <w:szCs w:val="22"/>
-        </w:rPr>
-        <w:t xml:space="preserve"> 458, de conformidad con lo dispuesto por la Resolución </w:t>
-      </w:r>
-      <w:proofErr w:type="spellStart"/>
-      <w:r>
-        <w:rPr>
-          <w:rFonts w:ascii="Arial" w:hAnsi="Arial" w:cs="Arial"/>
-          <w:sz w:val="22"/>
-          <w:szCs w:val="22"/>
-        </w:rPr>
-        <w:t>Nº</w:t>
-      </w:r>
-      <w:proofErr w:type="spellEnd"/>
-      <w:r>
-        <w:rPr>
-          <w:rFonts w:ascii="Arial" w:hAnsi="Arial" w:cs="Arial"/>
-          <w:sz w:val="22"/>
-          <w:szCs w:val="22"/>
-        </w:rPr>
-        <w:t xml:space="preserve"> 77/PG/06.</w:t>
+        <w:t>Todas las notificaciones entre las partes sean judiciales o extrajudiciales serán válidas si se efectúan en los domicilios constituidos, excepto para el GCABA respecto de las notificaciones judiciales que, para tener validez, deberán cursarse al domicilio de la Procuración General de la Ciudad de Buenos Aires, Departamento Oficios Judiciales y Cédulas sito en calle Uruguay Nº 458, de conformidad con lo dispuesto por la Resolución Nº 77/PG/06.</w:t>
       </w:r>
     </w:p>
     <w:p>
@@ -2815,25 +2586,7 @@
           <w:sz w:val="22"/>
           <w:szCs w:val="22"/>
         </w:rPr>
-        <w:t xml:space="preserve"> de la Ley </w:t>
-      </w:r>
-      <w:proofErr w:type="spellStart"/>
-      <w:r>
-        <w:rPr>
-          <w:rFonts w:ascii="Arial" w:hAnsi="Arial" w:cs="Arial"/>
-          <w:sz w:val="22"/>
-          <w:szCs w:val="22"/>
-        </w:rPr>
-        <w:t>N°</w:t>
-      </w:r>
-      <w:proofErr w:type="spellEnd"/>
-      <w:r>
-        <w:rPr>
-          <w:rFonts w:ascii="Arial" w:hAnsi="Arial" w:cs="Arial"/>
-          <w:sz w:val="22"/>
-          <w:szCs w:val="22"/>
-        </w:rPr>
-        <w:t xml:space="preserve"> 2</w:t>
+        <w:t xml:space="preserve"> de la Ley N° 2</w:t>
       </w:r>
       <w:r>
         <w:rPr>
@@ -2849,18 +2602,108 @@
           <w:sz w:val="22"/>
           <w:szCs w:val="22"/>
         </w:rPr>
-        <w:t xml:space="preserve">095 (Texto consolidado por Ley </w:t>
-      </w:r>
-      <w:proofErr w:type="spellStart"/>
-      <w:r>
-        <w:rPr>
-          <w:rFonts w:ascii="Arial" w:hAnsi="Arial" w:cs="Arial"/>
-          <w:sz w:val="22"/>
-          <w:szCs w:val="22"/>
-        </w:rPr>
-        <w:t>Nº</w:t>
-      </w:r>
-      <w:proofErr w:type="spellEnd"/>
+        <w:t xml:space="preserve">095 (Texto consolidado por Ley Nº </w:t>
+      </w:r>
+      <w:r>
+        <w:rPr>
+          <w:rFonts w:ascii="Arial" w:hAnsi="Arial" w:cs="Arial"/>
+          <w:sz w:val="22"/>
+          <w:szCs w:val="22"/>
+        </w:rPr>
+        <w:t>{{ley}}</w:t>
+      </w:r>
+      <w:r>
+        <w:rPr>
+          <w:rFonts w:ascii="Arial" w:hAnsi="Arial" w:cs="Arial"/>
+          <w:sz w:val="22"/>
+          <w:szCs w:val="22"/>
+        </w:rPr>
+        <w:t xml:space="preserve">) y el Artículo 17 apartado 17.1 inc. d) del Pliego Único de Bases y Condiciones Generales, el monto a depositar en concepto de garantía de impugnación será equivalente al </w:t>
+      </w:r>
+      <w:proofErr w:type="gramStart"/>
+      <w:r>
+        <w:rPr>
+          <w:rFonts w:ascii="Arial" w:hAnsi="Arial" w:cs="Arial"/>
+          <w:sz w:val="22"/>
+          <w:szCs w:val="22"/>
+        </w:rPr>
+        <w:t>dos coma</w:t>
+      </w:r>
+      <w:proofErr w:type="gramEnd"/>
+      <w:r>
+        <w:rPr>
+          <w:rFonts w:ascii="Arial" w:hAnsi="Arial" w:cs="Arial"/>
+          <w:sz w:val="22"/>
+          <w:szCs w:val="22"/>
+        </w:rPr>
+        <w:t xml:space="preserve"> cinco por ciento (2,5%) del monto estimado de la contratación. </w:t>
+      </w:r>
+    </w:p>
+    <w:p>
+      <w:pPr>
+        <w:jc w:val="both"/>
+        <w:rPr>
+          <w:rFonts w:ascii="Arial" w:hAnsi="Arial" w:cs="Arial"/>
+          <w:sz w:val="22"/>
+          <w:szCs w:val="22"/>
+        </w:rPr>
+      </w:pPr>
+      <w:r>
+        <w:rPr>
+          <w:rFonts w:ascii="Arial" w:hAnsi="Arial" w:cs="Arial"/>
+          <w:sz w:val="22"/>
+          <w:szCs w:val="22"/>
+        </w:rPr>
+        <w:t xml:space="preserve">La constitución de esta garantía deberá realizarse en efectivo a través de depósito bancario conforme lo prevé el Artículo 21 del Pliego Único de Bases y Condiciones Generales, y el artículo 93.- Formas - inciso a) y concordantes de la Ley Nº 2095 (Texto consolidado por Ley Nº </w:t>
+      </w:r>
+      <w:r>
+        <w:rPr>
+          <w:rFonts w:ascii="Arial" w:hAnsi="Arial" w:cs="Arial"/>
+          <w:sz w:val="22"/>
+          <w:szCs w:val="22"/>
+        </w:rPr>
+        <w:t>{{</w:t>
+      </w:r>
+      <w:r>
+        <w:rPr>
+          <w:rFonts w:ascii="Arial" w:hAnsi="Arial" w:cs="Arial"/>
+          <w:sz w:val="22"/>
+          <w:szCs w:val="22"/>
+        </w:rPr>
+        <w:t>l</w:t>
+      </w:r>
+      <w:r>
+        <w:rPr>
+          <w:rFonts w:ascii="Arial" w:hAnsi="Arial" w:cs="Arial"/>
+          <w:sz w:val="22"/>
+          <w:szCs w:val="22"/>
+        </w:rPr>
+        <w:t>ey}}</w:t>
+      </w:r>
+      <w:r>
+        <w:rPr>
+          <w:rFonts w:ascii="Arial" w:hAnsi="Arial" w:cs="Arial"/>
+          <w:sz w:val="22"/>
+          <w:szCs w:val="22"/>
+        </w:rPr>
+        <w:t xml:space="preserve">) y su </w:t>
+      </w:r>
+      <w:r>
+        <w:rPr>
+          <w:rFonts w:ascii="Arial" w:hAnsi="Arial" w:cs="Arial"/>
+          <w:sz w:val="22"/>
+          <w:szCs w:val="22"/>
+        </w:rPr>
+        <w:t>Decreto Reglamentario Nº 74/AJG/21</w:t>
+      </w:r>
+      <w:r>
+        <w:rPr>
+          <w:rFonts w:ascii="Arial" w:hAnsi="Arial" w:cs="Arial"/>
+          <w:sz w:val="22"/>
+          <w:szCs w:val="22"/>
+        </w:rPr>
+        <w:t>.</w:t>
+      </w:r>
       <w:r>
         <w:rPr>
           <w:rFonts w:ascii="Arial" w:hAnsi="Arial" w:cs="Arial"/>
@@ -2869,150 +2712,6 @@
         </w:rPr>
         <w:t xml:space="preserve"> </w:t>
       </w:r>
-      <w:r>
-        <w:rPr>
-          <w:rFonts w:ascii="Arial" w:hAnsi="Arial" w:cs="Arial"/>
-          <w:sz w:val="22"/>
-          <w:szCs w:val="22"/>
-        </w:rPr>
-        <w:t>{{ley}}</w:t>
-      </w:r>
-      <w:r>
-        <w:rPr>
-          <w:rFonts w:ascii="Arial" w:hAnsi="Arial" w:cs="Arial"/>
-          <w:sz w:val="22"/>
-          <w:szCs w:val="22"/>
-        </w:rPr>
-        <w:t xml:space="preserve">) y el Artículo 17 apartado 17.1 inc. d) del Pliego Único de Bases y Condiciones Generales, el monto a depositar en concepto de garantía de impugnación será equivalente al dos coma cinco por ciento (2,5%) del monto estimado de la contratación. </w:t>
-      </w:r>
-    </w:p>
-    <w:p>
-      <w:pPr>
-        <w:jc w:val="both"/>
-        <w:rPr>
-          <w:rFonts w:ascii="Arial" w:hAnsi="Arial" w:cs="Arial"/>
-          <w:sz w:val="22"/>
-          <w:szCs w:val="22"/>
-        </w:rPr>
-      </w:pPr>
-      <w:r>
-        <w:rPr>
-          <w:rFonts w:ascii="Arial" w:hAnsi="Arial" w:cs="Arial"/>
-          <w:sz w:val="22"/>
-          <w:szCs w:val="22"/>
-        </w:rPr>
-        <w:t xml:space="preserve">La constitución de esta garantía deberá realizarse en efectivo a través de depósito bancario conforme lo prevé el Artículo 21 del Pliego Único de Bases y Condiciones Generales, y el artículo 93.- Formas - inciso a) y concordantes de la Ley </w:t>
-      </w:r>
-      <w:proofErr w:type="spellStart"/>
-      <w:r>
-        <w:rPr>
-          <w:rFonts w:ascii="Arial" w:hAnsi="Arial" w:cs="Arial"/>
-          <w:sz w:val="22"/>
-          <w:szCs w:val="22"/>
-        </w:rPr>
-        <w:t>Nº</w:t>
-      </w:r>
-      <w:proofErr w:type="spellEnd"/>
-      <w:r>
-        <w:rPr>
-          <w:rFonts w:ascii="Arial" w:hAnsi="Arial" w:cs="Arial"/>
-          <w:sz w:val="22"/>
-          <w:szCs w:val="22"/>
-        </w:rPr>
-        <w:t xml:space="preserve"> 2095 (Texto consolidado por Ley </w:t>
-      </w:r>
-      <w:proofErr w:type="spellStart"/>
-      <w:r>
-        <w:rPr>
-          <w:rFonts w:ascii="Arial" w:hAnsi="Arial" w:cs="Arial"/>
-          <w:sz w:val="22"/>
-          <w:szCs w:val="22"/>
-        </w:rPr>
-        <w:t>Nº</w:t>
-      </w:r>
-      <w:proofErr w:type="spellEnd"/>
-      <w:r>
-        <w:rPr>
-          <w:rFonts w:ascii="Arial" w:hAnsi="Arial" w:cs="Arial"/>
-          <w:sz w:val="22"/>
-          <w:szCs w:val="22"/>
-        </w:rPr>
-        <w:t xml:space="preserve"> </w:t>
-      </w:r>
-      <w:r>
-        <w:rPr>
-          <w:rFonts w:ascii="Arial" w:hAnsi="Arial" w:cs="Arial"/>
-          <w:sz w:val="22"/>
-          <w:szCs w:val="22"/>
-        </w:rPr>
-        <w:t>{{</w:t>
-      </w:r>
-      <w:r>
-        <w:rPr>
-          <w:rFonts w:ascii="Arial" w:hAnsi="Arial" w:cs="Arial"/>
-          <w:sz w:val="22"/>
-          <w:szCs w:val="22"/>
-        </w:rPr>
-        <w:t>l</w:t>
-      </w:r>
-      <w:r>
-        <w:rPr>
-          <w:rFonts w:ascii="Arial" w:hAnsi="Arial" w:cs="Arial"/>
-          <w:sz w:val="22"/>
-          <w:szCs w:val="22"/>
-        </w:rPr>
-        <w:t>ey}}</w:t>
-      </w:r>
-      <w:r>
-        <w:rPr>
-          <w:rFonts w:ascii="Arial" w:hAnsi="Arial" w:cs="Arial"/>
-          <w:sz w:val="22"/>
-          <w:szCs w:val="22"/>
-        </w:rPr>
-        <w:t xml:space="preserve">) y su </w:t>
-      </w:r>
-      <w:r>
-        <w:rPr>
-          <w:rFonts w:ascii="Arial" w:hAnsi="Arial" w:cs="Arial"/>
-          <w:sz w:val="22"/>
-          <w:szCs w:val="22"/>
-        </w:rPr>
-        <w:t xml:space="preserve">Decreto Reglamentario </w:t>
-      </w:r>
-      <w:proofErr w:type="spellStart"/>
-      <w:r>
-        <w:rPr>
-          <w:rFonts w:ascii="Arial" w:hAnsi="Arial" w:cs="Arial"/>
-          <w:sz w:val="22"/>
-          <w:szCs w:val="22"/>
-        </w:rPr>
-        <w:t>Nº</w:t>
-      </w:r>
-      <w:proofErr w:type="spellEnd"/>
-      <w:r>
-        <w:rPr>
-          <w:rFonts w:ascii="Arial" w:hAnsi="Arial" w:cs="Arial"/>
-          <w:sz w:val="22"/>
-          <w:szCs w:val="22"/>
-        </w:rPr>
-        <w:t xml:space="preserve"> 74/AJG/21</w:t>
-      </w:r>
-      <w:r>
-        <w:rPr>
-          <w:rFonts w:ascii="Arial" w:hAnsi="Arial" w:cs="Arial"/>
-          <w:sz w:val="22"/>
-          <w:szCs w:val="22"/>
-        </w:rPr>
-        <w:t>.</w:t>
-      </w:r>
-      <w:r>
-        <w:rPr>
-          <w:rFonts w:ascii="Arial" w:hAnsi="Arial" w:cs="Arial"/>
-          <w:sz w:val="22"/>
-          <w:szCs w:val="22"/>
-        </w:rPr>
-        <w:t xml:space="preserve"> </w:t>
-      </w:r>
     </w:p>
     <w:p>
       <w:pPr>
@@ -3031,7 +2730,6 @@
         </w:rPr>
         <w:t xml:space="preserve">El depósito deberá efectuarse en Cuenta Corriente </w:t>
       </w:r>
-      <w:proofErr w:type="spellStart"/>
       <w:r>
         <w:rPr>
           <w:rFonts w:ascii="Arial" w:hAnsi="Arial" w:cs="Arial"/>
@@ -3039,17 +2737,7 @@
           <w:sz w:val="22"/>
           <w:szCs w:val="22"/>
         </w:rPr>
-        <w:t>N°</w:t>
-      </w:r>
-      <w:proofErr w:type="spellEnd"/>
-      <w:r>
-        <w:rPr>
-          <w:rFonts w:ascii="Arial" w:hAnsi="Arial" w:cs="Arial"/>
-          <w:color w:val="000000"/>
-          <w:sz w:val="22"/>
-          <w:szCs w:val="22"/>
-        </w:rPr>
-        <w:t xml:space="preserve"> 200.581/2 "Garantía por Impugnaciones"</w:t>
+        <w:t>N° 200.581/2 "Garantía por Impugnaciones"</w:t>
       </w:r>
       <w:r>
         <w:rPr>
@@ -3247,7 +2935,31 @@
           <w:sz w:val="22"/>
           <w:szCs w:val="22"/>
         </w:rPr>
-        <w:t xml:space="preserve">, se publicará en el Boletín Oficial de la Ciudad Autónoma de Buenos Aires y en el sitio de Internet del Gobierno de la Ciudad Autónoma de Buenos Aires, por el término de un (1) día, con una antelación no menor a tres (3) días de la fecha de apertura. Se cursarán invitaciones a Proveedores inscriptos en el Registro Informatizado Único y Permanente de Proveedores (RIUPP). Las invitaciones </w:t>
+        <w:t>, se publicará en el Boletín Oficial de la Ciudad Autónoma de Buenos Aires y en el sitio de Internet del Gobierno de la Ciudad Autónoma de Buenos Aires, por el término de un (1) día, con una antelación no menor a tres (3) días de la fecha de apertura. Se cursarán invitaciones a Proveedores inscriptos en el Registro Informatizado Único y Permanente de Proveedores (RIUPP). Las invitaciones se cursarán de conformidad con lo establecido en el artículo 8</w:t>
+      </w:r>
+      <w:r>
+        <w:rPr>
+          <w:rFonts w:ascii="Arial" w:hAnsi="Arial" w:cs="Arial"/>
+          <w:sz w:val="22"/>
+          <w:szCs w:val="22"/>
+        </w:rPr>
+        <w:t>6</w:t>
+      </w:r>
+      <w:r>
+        <w:rPr>
+          <w:rFonts w:ascii="Arial" w:hAnsi="Arial" w:cs="Arial"/>
+          <w:sz w:val="22"/>
+          <w:szCs w:val="22"/>
+        </w:rPr>
+        <w:t xml:space="preserve"> del Decreto N°</w:t>
+      </w:r>
+      <w:r>
+        <w:rPr>
+          <w:rFonts w:ascii="Arial" w:hAnsi="Arial" w:cs="Arial"/>
+          <w:sz w:val="22"/>
+          <w:szCs w:val="22"/>
+        </w:rPr>
+        <w:t xml:space="preserve"> </w:t>
       </w:r>
       <w:r>
         <w:rPr>
@@ -3256,41 +2968,7 @@
           <w:szCs w:val="22"/>
         </w:rPr>
         <w:lastRenderedPageBreak/>
-        <w:t>se cursarán de conformidad con lo establecido en el artículo 8</w:t>
-      </w:r>
-      <w:r>
-        <w:rPr>
-          <w:rFonts w:ascii="Arial" w:hAnsi="Arial" w:cs="Arial"/>
-          <w:sz w:val="22"/>
-          <w:szCs w:val="22"/>
-        </w:rPr>
-        <w:t>6</w:t>
-      </w:r>
-      <w:r>
-        <w:rPr>
-          <w:rFonts w:ascii="Arial" w:hAnsi="Arial" w:cs="Arial"/>
-          <w:sz w:val="22"/>
-          <w:szCs w:val="22"/>
-        </w:rPr>
-        <w:t xml:space="preserve"> del Decreto </w:t>
-      </w:r>
-      <w:proofErr w:type="spellStart"/>
-      <w:r>
-        <w:rPr>
-          <w:rFonts w:ascii="Arial" w:hAnsi="Arial" w:cs="Arial"/>
-          <w:sz w:val="22"/>
-          <w:szCs w:val="22"/>
-        </w:rPr>
-        <w:t>N°</w:t>
-      </w:r>
-      <w:proofErr w:type="spellEnd"/>
-      <w:r>
-        <w:rPr>
-          <w:rFonts w:ascii="Arial" w:hAnsi="Arial" w:cs="Arial"/>
-          <w:sz w:val="22"/>
-          <w:szCs w:val="22"/>
-        </w:rPr>
-        <w:t xml:space="preserve"> 74</w:t>
+        <w:t>74</w:t>
       </w:r>
       <w:r>
         <w:rPr>
@@ -3338,25 +3016,7 @@
           <w:sz w:val="22"/>
           <w:szCs w:val="22"/>
         </w:rPr>
-        <w:t xml:space="preserve">Decreto Reglamentario </w:t>
-      </w:r>
-      <w:proofErr w:type="spellStart"/>
-      <w:r>
-        <w:rPr>
-          <w:rFonts w:ascii="Arial" w:hAnsi="Arial" w:cs="Arial"/>
-          <w:sz w:val="22"/>
-          <w:szCs w:val="22"/>
-        </w:rPr>
-        <w:t>Nº</w:t>
-      </w:r>
-      <w:proofErr w:type="spellEnd"/>
-      <w:r>
-        <w:rPr>
-          <w:rFonts w:ascii="Arial" w:hAnsi="Arial" w:cs="Arial"/>
-          <w:sz w:val="22"/>
-          <w:szCs w:val="22"/>
-        </w:rPr>
-        <w:t xml:space="preserve"> 74/AJG/21</w:t>
+        <w:t>Decreto Reglamentario Nº 74/AJG/21</w:t>
       </w:r>
       <w:r>
         <w:rPr>
@@ -3433,36 +3093,63 @@
           <w:sz w:val="22"/>
           <w:szCs w:val="22"/>
         </w:rPr>
-        <w:t xml:space="preserve">de la Ley </w:t>
-      </w:r>
-      <w:proofErr w:type="spellStart"/>
-      <w:r>
-        <w:rPr>
-          <w:rFonts w:ascii="Arial" w:hAnsi="Arial" w:cs="Arial"/>
-          <w:sz w:val="22"/>
-          <w:szCs w:val="22"/>
-        </w:rPr>
-        <w:t>Nº</w:t>
-      </w:r>
-      <w:proofErr w:type="spellEnd"/>
-      <w:r>
-        <w:rPr>
-          <w:rFonts w:ascii="Arial" w:hAnsi="Arial" w:cs="Arial"/>
-          <w:sz w:val="22"/>
-          <w:szCs w:val="22"/>
-        </w:rPr>
-        <w:t xml:space="preserve"> 2.095 (Texto consolidado por Ley </w:t>
-      </w:r>
-      <w:proofErr w:type="spellStart"/>
-      <w:r>
-        <w:rPr>
-          <w:rFonts w:ascii="Arial" w:hAnsi="Arial" w:cs="Arial"/>
-          <w:sz w:val="22"/>
-          <w:szCs w:val="22"/>
-        </w:rPr>
-        <w:t>Nº</w:t>
-      </w:r>
-      <w:proofErr w:type="spellEnd"/>
+        <w:t xml:space="preserve">de la Ley Nº 2.095 (Texto consolidado por Ley Nº </w:t>
+      </w:r>
+      <w:r>
+        <w:rPr>
+          <w:rFonts w:ascii="Arial" w:hAnsi="Arial" w:cs="Arial"/>
+          <w:sz w:val="22"/>
+          <w:szCs w:val="22"/>
+        </w:rPr>
+        <w:t>{{ley}}</w:t>
+      </w:r>
+      <w:r>
+        <w:rPr>
+          <w:rFonts w:ascii="Arial" w:hAnsi="Arial" w:cs="Arial"/>
+          <w:sz w:val="22"/>
+          <w:szCs w:val="22"/>
+        </w:rPr>
+        <w:t xml:space="preserve">) y su reglamentación. </w:t>
+      </w:r>
+    </w:p>
+    <w:p>
+      <w:pPr>
+        <w:spacing w:after="120"/>
+        <w:jc w:val="both"/>
+        <w:rPr>
+          <w:rFonts w:ascii="Arial" w:hAnsi="Arial" w:cs="Arial"/>
+          <w:sz w:val="22"/>
+          <w:szCs w:val="22"/>
+        </w:rPr>
+      </w:pPr>
+      <w:r>
+        <w:rPr>
+          <w:rFonts w:ascii="Arial" w:hAnsi="Arial" w:cs="Arial"/>
+          <w:sz w:val="22"/>
+          <w:szCs w:val="22"/>
+        </w:rPr>
+        <w:t>Los interesados deberán aceptar los términos de la Declaración Jurada según lo dispuesto en el Artículo 11 del Pliego Único de Bases y Condiciones Generales, a través de los formularios disponibles en BAC.</w:t>
+      </w:r>
+    </w:p>
+    <w:p>
+      <w:pPr>
+        <w:spacing w:before="120" w:after="120"/>
+        <w:jc w:val="both"/>
+        <w:rPr>
+          <w:rFonts w:ascii="Arial" w:hAnsi="Arial" w:cs="Arial"/>
+          <w:sz w:val="22"/>
+          <w:szCs w:val="22"/>
+        </w:rPr>
+      </w:pPr>
+      <w:r>
+        <w:rPr>
+          <w:rFonts w:ascii="Arial" w:hAnsi="Arial" w:cs="Arial"/>
+          <w:b/>
+          <w:sz w:val="22"/>
+          <w:szCs w:val="22"/>
+        </w:rPr>
+        <w:t>6.3.- CONSULTAS</w:t>
+      </w:r>
       <w:r>
         <w:rPr>
           <w:rFonts w:ascii="Arial" w:hAnsi="Arial" w:cs="Arial"/>
@@ -3471,41 +3158,6 @@
         </w:rPr>
         <w:t xml:space="preserve"> </w:t>
       </w:r>
-      <w:r>
-        <w:rPr>
-          <w:rFonts w:ascii="Arial" w:hAnsi="Arial" w:cs="Arial"/>
-          <w:sz w:val="22"/>
-          <w:szCs w:val="22"/>
-        </w:rPr>
-        <w:t>{{ley}}</w:t>
-      </w:r>
-      <w:r>
-        <w:rPr>
-          <w:rFonts w:ascii="Arial" w:hAnsi="Arial" w:cs="Arial"/>
-          <w:sz w:val="22"/>
-          <w:szCs w:val="22"/>
-        </w:rPr>
-        <w:t xml:space="preserve">) y su reglamentación. </w:t>
-      </w:r>
-    </w:p>
-    <w:p>
-      <w:pPr>
-        <w:spacing w:after="120"/>
-        <w:jc w:val="both"/>
-        <w:rPr>
-          <w:rFonts w:ascii="Arial" w:hAnsi="Arial" w:cs="Arial"/>
-          <w:sz w:val="22"/>
-          <w:szCs w:val="22"/>
-        </w:rPr>
-      </w:pPr>
-      <w:r>
-        <w:rPr>
-          <w:rFonts w:ascii="Arial" w:hAnsi="Arial" w:cs="Arial"/>
-          <w:sz w:val="22"/>
-          <w:szCs w:val="22"/>
-        </w:rPr>
-        <w:t>Los interesados deberán aceptar los términos de la Declaración Jurada según lo dispuesto en el Artículo 11 del Pliego Único de Bases y Condiciones Generales, a través de los formularios disponibles en BAC.</w:t>
-      </w:r>
     </w:p>
     <w:p>
       <w:pPr>
@@ -3520,56 +3172,10 @@
       <w:r>
         <w:rPr>
           <w:rFonts w:ascii="Arial" w:hAnsi="Arial" w:cs="Arial"/>
-          <w:b/>
-          <w:sz w:val="22"/>
-          <w:szCs w:val="22"/>
-        </w:rPr>
-        <w:t>6.3.- CONSULTAS</w:t>
-      </w:r>
-      <w:r>
-        <w:rPr>
-          <w:rFonts w:ascii="Arial" w:hAnsi="Arial" w:cs="Arial"/>
-          <w:sz w:val="22"/>
-          <w:szCs w:val="22"/>
-        </w:rPr>
-        <w:t xml:space="preserve"> </w:t>
-      </w:r>
-    </w:p>
-    <w:p>
-      <w:pPr>
-        <w:spacing w:before="120" w:after="120"/>
-        <w:jc w:val="both"/>
-        <w:rPr>
-          <w:rFonts w:ascii="Arial" w:hAnsi="Arial" w:cs="Arial"/>
-          <w:sz w:val="22"/>
-          <w:szCs w:val="22"/>
-        </w:rPr>
-      </w:pPr>
-      <w:r>
-        <w:rPr>
-          <w:rFonts w:ascii="Arial" w:hAnsi="Arial" w:cs="Arial"/>
-          <w:sz w:val="22"/>
-          <w:szCs w:val="22"/>
-        </w:rPr>
-        <w:t xml:space="preserve">Sólo tiene derecho a formular consultas el proveedor acreditado que hubiera cumplido con el procedimiento de registración, autenticación y autorización como usuario externo de BAC, conforme lo establecido en el Decreto </w:t>
-      </w:r>
-      <w:proofErr w:type="spellStart"/>
-      <w:r>
-        <w:rPr>
-          <w:rFonts w:ascii="Arial" w:hAnsi="Arial" w:cs="Arial"/>
-          <w:sz w:val="22"/>
-          <w:szCs w:val="22"/>
-        </w:rPr>
-        <w:t>Nº</w:t>
-      </w:r>
-      <w:proofErr w:type="spellEnd"/>
-      <w:r>
-        <w:rPr>
-          <w:rFonts w:ascii="Arial" w:hAnsi="Arial" w:cs="Arial"/>
-          <w:sz w:val="22"/>
-          <w:szCs w:val="22"/>
-        </w:rPr>
-        <w:t xml:space="preserve"> </w:t>
+          <w:sz w:val="22"/>
+          <w:szCs w:val="22"/>
+        </w:rPr>
+        <w:t xml:space="preserve">Sólo tiene derecho a formular consultas el proveedor acreditado que hubiera cumplido con el procedimiento de registración, autenticación y autorización como usuario externo de BAC, conforme lo establecido en el Decreto Nº </w:t>
       </w:r>
       <w:r>
         <w:rPr>
@@ -3625,25 +3231,7 @@
           <w:sz w:val="22"/>
           <w:szCs w:val="22"/>
         </w:rPr>
-        <w:t xml:space="preserve">Decreto Reglamentario </w:t>
-      </w:r>
-      <w:proofErr w:type="spellStart"/>
-      <w:r>
-        <w:rPr>
-          <w:rFonts w:ascii="Arial" w:hAnsi="Arial" w:cs="Arial"/>
-          <w:sz w:val="22"/>
-          <w:szCs w:val="22"/>
-        </w:rPr>
-        <w:t>Nº</w:t>
-      </w:r>
-      <w:proofErr w:type="spellEnd"/>
-      <w:r>
-        <w:rPr>
-          <w:rFonts w:ascii="Arial" w:hAnsi="Arial" w:cs="Arial"/>
-          <w:sz w:val="22"/>
-          <w:szCs w:val="22"/>
-        </w:rPr>
-        <w:t xml:space="preserve"> 74/AJG/21</w:t>
+        <w:t>Decreto Reglamentario Nº 74/AJG/21</w:t>
       </w:r>
       <w:r>
         <w:rPr>
@@ -3881,40 +3469,40 @@
           <w:szCs w:val="22"/>
           <w:lang w:val="es-AR"/>
         </w:rPr>
+        <w:t>SE DEJA</w:t>
+      </w:r>
+      <w:r>
+        <w:rPr>
+          <w:rFonts w:ascii="Arial" w:eastAsia="Calibri" w:hAnsi="Arial" w:cs="Arial"/>
+          <w:b/>
+          <w:sz w:val="22"/>
+          <w:szCs w:val="22"/>
+          <w:lang w:eastAsia="en-US"/>
+        </w:rPr>
+        <w:t xml:space="preserve"> CONSTANCIA QUE, EN CASO DE DIFERIR EL VALOR CONSIGNADO, ENTRE EL PRESUPUESTO DOCUMENTO ANEXO Y EL CARGADO EN EL BAC, SE ESTARÁ AL VALOR INGRESADO EN LA GRILLA DEL BAC. </w:t>
+      </w:r>
+    </w:p>
+    <w:p>
+      <w:pPr>
+        <w:spacing w:after="120"/>
+        <w:jc w:val="both"/>
+        <w:rPr>
+          <w:rFonts w:ascii="Arial" w:eastAsia="Calibri" w:hAnsi="Arial" w:cs="Arial"/>
+          <w:b/>
+          <w:sz w:val="22"/>
+          <w:szCs w:val="22"/>
+          <w:lang w:eastAsia="en-US"/>
+        </w:rPr>
+      </w:pPr>
+      <w:r>
+        <w:rPr>
+          <w:rFonts w:ascii="Arial" w:eastAsia="Calibri" w:hAnsi="Arial" w:cs="Arial"/>
+          <w:b/>
+          <w:sz w:val="22"/>
+          <w:szCs w:val="22"/>
+          <w:lang w:eastAsia="en-US"/>
+        </w:rPr>
         <w:lastRenderedPageBreak/>
-        <w:t>SE DEJA</w:t>
-      </w:r>
-      <w:r>
-        <w:rPr>
-          <w:rFonts w:ascii="Arial" w:eastAsia="Calibri" w:hAnsi="Arial" w:cs="Arial"/>
-          <w:b/>
-          <w:sz w:val="22"/>
-          <w:szCs w:val="22"/>
-          <w:lang w:eastAsia="en-US"/>
-        </w:rPr>
-        <w:t xml:space="preserve"> CONSTANCIA QUE, EN CASO DE DIFERIR EL VALOR CONSIGNADO, ENTRE EL PRESUPUESTO DOCUMENTO ANEXO Y EL CARGADO EN EL BAC, SE ESTARÁ AL VALOR INGRESADO EN LA GRILLA DEL BAC. </w:t>
-      </w:r>
-    </w:p>
-    <w:p>
-      <w:pPr>
-        <w:spacing w:after="120"/>
-        <w:jc w:val="both"/>
-        <w:rPr>
-          <w:rFonts w:ascii="Arial" w:eastAsia="Calibri" w:hAnsi="Arial" w:cs="Arial"/>
-          <w:b/>
-          <w:sz w:val="22"/>
-          <w:szCs w:val="22"/>
-          <w:lang w:eastAsia="en-US"/>
-        </w:rPr>
-      </w:pPr>
-      <w:r>
-        <w:rPr>
-          <w:rFonts w:ascii="Arial" w:eastAsia="Calibri" w:hAnsi="Arial" w:cs="Arial"/>
-          <w:b/>
-          <w:sz w:val="22"/>
-          <w:szCs w:val="22"/>
-          <w:lang w:eastAsia="en-US"/>
-        </w:rPr>
         <w:t>6.5 ALTERNATIVAS</w:t>
       </w:r>
     </w:p>
@@ -4185,7 +3773,25 @@
           <w:sz w:val="22"/>
           <w:szCs w:val="22"/>
         </w:rPr>
-        <w:t>Los oferentes deberán mantener y garantizar los términos de su oferta por un plazo de VEINTE (20) DIAS a contar de la fecha límite para la recepción de ofertas. Si el oferente no manifestara en forma fehaciente su voluntad de no renovar la garantía de mantenimiento de oferta con una antelación mínima de DIEZ (10) días anteriores al vencimiento del plazo, aquella se considerará prorrogada automáticamente por un lapso igual al inicial (</w:t>
+        <w:t xml:space="preserve">Los oferentes deberán mantener y garantizar los términos de su oferta por un plazo de VEINTE (20) DIAS a contar de la fecha límite para la recepción de ofertas. Si el oferente no manifestara en forma fehaciente su voluntad de no renovar la garantía de mantenimiento de oferta con una antelación mínima de DIEZ (10) días anteriores al vencimiento del plazo, aquella se considerará prorrogada automáticamente por un lapso igual </w:t>
+      </w:r>
+      <w:proofErr w:type="gramStart"/>
+      <w:r>
+        <w:rPr>
+          <w:rFonts w:ascii="Arial" w:hAnsi="Arial" w:cs="Arial"/>
+          <w:sz w:val="22"/>
+          <w:szCs w:val="22"/>
+        </w:rPr>
+        <w:t>al inicial</w:t>
+      </w:r>
+      <w:proofErr w:type="gramEnd"/>
+      <w:r>
+        <w:rPr>
+          <w:rFonts w:ascii="Arial" w:hAnsi="Arial" w:cs="Arial"/>
+          <w:sz w:val="22"/>
+          <w:szCs w:val="22"/>
+        </w:rPr>
+        <w:t xml:space="preserve"> (</w:t>
       </w:r>
       <w:r>
         <w:rPr>
@@ -4233,25 +3839,7 @@
           <w:sz w:val="22"/>
           <w:szCs w:val="22"/>
         </w:rPr>
-        <w:t xml:space="preserve">Decreto Reglamentario </w:t>
-      </w:r>
-      <w:proofErr w:type="spellStart"/>
-      <w:r>
-        <w:rPr>
-          <w:rFonts w:ascii="Arial" w:hAnsi="Arial" w:cs="Arial"/>
-          <w:sz w:val="22"/>
-          <w:szCs w:val="22"/>
-        </w:rPr>
-        <w:t>Nº</w:t>
-      </w:r>
-      <w:proofErr w:type="spellEnd"/>
-      <w:r>
-        <w:rPr>
-          <w:rFonts w:ascii="Arial" w:hAnsi="Arial" w:cs="Arial"/>
-          <w:sz w:val="22"/>
-          <w:szCs w:val="22"/>
-        </w:rPr>
-        <w:t xml:space="preserve"> 74/AJG/21</w:t>
+        <w:t>Decreto Reglamentario Nº 74/AJG/21</w:t>
       </w:r>
       <w:r>
         <w:rPr>
@@ -4368,16 +3956,7 @@
           <w:sz w:val="22"/>
           <w:szCs w:val="22"/>
         </w:rPr>
-        <w:t xml:space="preserve"> del Pliego Único de Bases y Condiciones Generales - </w:t>
-      </w:r>
-      <w:r>
-        <w:rPr>
-          <w:rFonts w:ascii="Arial" w:hAnsi="Arial" w:cs="Arial"/>
-          <w:sz w:val="22"/>
-          <w:szCs w:val="22"/>
-        </w:rPr>
-        <w:lastRenderedPageBreak/>
-        <w:t>Deberá presentarse consignando todos los datos correspondientes –no dejar los espacios en blanco-).</w:t>
+        <w:t xml:space="preserve"> del Pliego Único de Bases y Condiciones Generales - Deberá presentarse consignando todos los datos correspondientes –no dejar los espacios en blanco-).</w:t>
       </w:r>
     </w:p>
     <w:p>
@@ -4402,6 +3981,7 @@
           <w:sz w:val="22"/>
           <w:szCs w:val="22"/>
         </w:rPr>
+        <w:lastRenderedPageBreak/>
         <w:t xml:space="preserve">Autorización de acreditación de pagos del Tesoro del Gobierno de la Ciudad Autónoma de Buenos Aires en cuenta bancaria. (Anexo II del Pliego Único de Bases y Condiciones Generales). </w:t>
       </w:r>
     </w:p>
@@ -4436,27 +4016,7 @@
           <w:sz w:val="22"/>
           <w:szCs w:val="22"/>
         </w:rPr>
-        <w:t xml:space="preserve">Anexo II) Resolución Conjunta </w:t>
-      </w:r>
-      <w:proofErr w:type="spellStart"/>
-      <w:r>
-        <w:rPr>
-          <w:rFonts w:ascii="Arial" w:hAnsi="Arial" w:cs="Arial"/>
-          <w:i/>
-          <w:sz w:val="22"/>
-          <w:szCs w:val="22"/>
-        </w:rPr>
-        <w:t>N°</w:t>
-      </w:r>
-      <w:proofErr w:type="spellEnd"/>
-      <w:r>
-        <w:rPr>
-          <w:rFonts w:ascii="Arial" w:hAnsi="Arial" w:cs="Arial"/>
-          <w:i/>
-          <w:sz w:val="22"/>
-          <w:szCs w:val="22"/>
-        </w:rPr>
-        <w:t xml:space="preserve"> 294/MHFGC/20.</w:t>
+        <w:t>Anexo II) Resolución Conjunta N° 294/MHFGC/20.</w:t>
       </w:r>
     </w:p>
     <w:p>
@@ -4737,36 +4297,8 @@
           <w:sz w:val="22"/>
           <w:szCs w:val="22"/>
         </w:rPr>
-        <w:t xml:space="preserve">.- Funciones de la Comisión de Evaluación - de la Ley </w:t>
-      </w:r>
-      <w:proofErr w:type="spellStart"/>
-      <w:r>
-        <w:rPr>
-          <w:rFonts w:ascii="Arial" w:hAnsi="Arial" w:cs="Arial"/>
-          <w:sz w:val="22"/>
-          <w:szCs w:val="22"/>
-        </w:rPr>
-        <w:t>Nº</w:t>
-      </w:r>
-      <w:proofErr w:type="spellEnd"/>
-      <w:r>
-        <w:rPr>
-          <w:rFonts w:ascii="Arial" w:hAnsi="Arial" w:cs="Arial"/>
-          <w:sz w:val="22"/>
-          <w:szCs w:val="22"/>
-        </w:rPr>
-        <w:t xml:space="preserve"> 2095 (Texto consolidado por Ley </w:t>
-      </w:r>
-      <w:proofErr w:type="spellStart"/>
-      <w:r>
-        <w:rPr>
-          <w:rFonts w:ascii="Arial" w:hAnsi="Arial" w:cs="Arial"/>
-          <w:sz w:val="22"/>
-          <w:szCs w:val="22"/>
-        </w:rPr>
-        <w:t>Nº</w:t>
-      </w:r>
-      <w:proofErr w:type="spellEnd"/>
+        <w:t>.- Funciones de la Comisión de Evaluación - de la Ley Nº 2095 (Texto consolidado por Ley Nº</w:t>
+      </w:r>
       <w:r>
         <w:rPr>
           <w:rFonts w:ascii="Arial" w:hAnsi="Arial" w:cs="Arial"/>
@@ -4797,25 +4329,7 @@
           <w:sz w:val="22"/>
           <w:szCs w:val="22"/>
         </w:rPr>
-        <w:t xml:space="preserve">Decreto Reglamentario </w:t>
-      </w:r>
-      <w:proofErr w:type="spellStart"/>
-      <w:r>
-        <w:rPr>
-          <w:rFonts w:ascii="Arial" w:hAnsi="Arial" w:cs="Arial"/>
-          <w:sz w:val="22"/>
-          <w:szCs w:val="22"/>
-        </w:rPr>
-        <w:t>Nº</w:t>
-      </w:r>
-      <w:proofErr w:type="spellEnd"/>
-      <w:r>
-        <w:rPr>
-          <w:rFonts w:ascii="Arial" w:hAnsi="Arial" w:cs="Arial"/>
-          <w:sz w:val="22"/>
-          <w:szCs w:val="22"/>
-        </w:rPr>
-        <w:t xml:space="preserve"> 74/AJG/21</w:t>
+        <w:t>Decreto Reglamentario Nº 74/AJG/21</w:t>
       </w:r>
       <w:r>
         <w:rPr>
@@ -4878,7 +4392,6 @@
         <w:rPr>
           <w:rFonts w:ascii="Arial" w:hAnsi="Arial" w:cs="Arial"/>
         </w:rPr>
-        <w:lastRenderedPageBreak/>
         <w:t>La adjudicación del renglón resultara de la oferta más conveniente para la repartición solicitante, teniendo en cuenta la calidad, el precio, idoneidad del oferente y demás condiciones de la oferta.</w:t>
       </w:r>
     </w:p>
@@ -4955,21 +4468,7 @@
         <w:rPr>
           <w:rFonts w:ascii="Arial" w:hAnsi="Arial" w:cs="Arial"/>
         </w:rPr>
-        <w:t xml:space="preserve"> del Anexo I del Decreto Reglamentario </w:t>
-      </w:r>
-      <w:proofErr w:type="spellStart"/>
-      <w:r>
-        <w:rPr>
-          <w:rFonts w:ascii="Arial" w:hAnsi="Arial" w:cs="Arial"/>
-        </w:rPr>
-        <w:t>Nº</w:t>
-      </w:r>
-      <w:proofErr w:type="spellEnd"/>
-      <w:r>
-        <w:rPr>
-          <w:rFonts w:ascii="Arial" w:hAnsi="Arial" w:cs="Arial"/>
-        </w:rPr>
-        <w:t xml:space="preserve"> </w:t>
+        <w:t xml:space="preserve"> del Anexo I del Decreto Reglamentario Nº </w:t>
       </w:r>
       <w:r>
         <w:rPr>
@@ -5055,21 +4554,7 @@
         <w:rPr>
           <w:rFonts w:ascii="Arial" w:hAnsi="Arial" w:cs="Arial"/>
         </w:rPr>
-        <w:t xml:space="preserve"> del Anexo I del Decreto Reglamentario </w:t>
-      </w:r>
-      <w:proofErr w:type="spellStart"/>
-      <w:r>
-        <w:rPr>
-          <w:rFonts w:ascii="Arial" w:hAnsi="Arial" w:cs="Arial"/>
-        </w:rPr>
-        <w:t>Nº</w:t>
-      </w:r>
-      <w:proofErr w:type="spellEnd"/>
-      <w:r>
-        <w:rPr>
-          <w:rFonts w:ascii="Arial" w:hAnsi="Arial" w:cs="Arial"/>
-        </w:rPr>
-        <w:t xml:space="preserve"> </w:t>
+        <w:t xml:space="preserve"> del Anexo I del Decreto Reglamentario Nº </w:t>
       </w:r>
       <w:r>
         <w:rPr>
@@ -5339,176 +4824,176 @@
           <w:sz w:val="22"/>
           <w:szCs w:val="22"/>
         </w:rPr>
+        <w:t>El plazo de entrega</w:t>
+      </w:r>
+      <w:r>
+        <w:rPr>
+          <w:rFonts w:ascii="Arial" w:hAnsi="Arial" w:cs="Arial"/>
+          <w:sz w:val="22"/>
+          <w:szCs w:val="22"/>
+        </w:rPr>
+        <w:t xml:space="preserve">, será dentro de los </w:t>
+      </w:r>
+      <w:r>
+        <w:rPr>
+          <w:rFonts w:ascii="Arial" w:hAnsi="Arial" w:cs="Arial"/>
+          <w:sz w:val="22"/>
+          <w:szCs w:val="22"/>
+        </w:rPr>
+        <w:t>{{</w:t>
+      </w:r>
+      <w:proofErr w:type="spellStart"/>
+      <w:r>
+        <w:rPr>
+          <w:rFonts w:ascii="Arial" w:hAnsi="Arial" w:cs="Arial"/>
+          <w:sz w:val="22"/>
+          <w:szCs w:val="22"/>
+        </w:rPr>
+        <w:t>d</w:t>
+      </w:r>
+      <w:r>
+        <w:rPr>
+          <w:rFonts w:ascii="Arial" w:hAnsi="Arial" w:cs="Arial"/>
+          <w:sz w:val="22"/>
+          <w:szCs w:val="22"/>
+        </w:rPr>
+        <w:t>i</w:t>
+      </w:r>
+      <w:r>
+        <w:rPr>
+          <w:rFonts w:ascii="Arial" w:hAnsi="Arial" w:cs="Arial"/>
+          <w:sz w:val="22"/>
+          <w:szCs w:val="22"/>
+        </w:rPr>
+        <w:t>as_entrega_letra</w:t>
+      </w:r>
+      <w:proofErr w:type="spellEnd"/>
+      <w:r>
+        <w:rPr>
+          <w:rFonts w:ascii="Arial" w:hAnsi="Arial" w:cs="Arial"/>
+          <w:sz w:val="22"/>
+          <w:szCs w:val="22"/>
+        </w:rPr>
+        <w:t>}}</w:t>
+      </w:r>
+      <w:r>
+        <w:rPr>
+          <w:rFonts w:ascii="Arial" w:hAnsi="Arial" w:cs="Arial"/>
+          <w:sz w:val="22"/>
+          <w:szCs w:val="22"/>
+        </w:rPr>
+        <w:t xml:space="preserve"> (</w:t>
+      </w:r>
+      <w:r>
+        <w:rPr>
+          <w:rFonts w:ascii="Arial" w:hAnsi="Arial" w:cs="Arial"/>
+          <w:sz w:val="22"/>
+          <w:szCs w:val="22"/>
+        </w:rPr>
+        <w:t>{{</w:t>
+      </w:r>
+      <w:proofErr w:type="spellStart"/>
+      <w:r>
+        <w:rPr>
+          <w:rFonts w:ascii="Arial" w:hAnsi="Arial" w:cs="Arial"/>
+          <w:sz w:val="22"/>
+          <w:szCs w:val="22"/>
+        </w:rPr>
+        <w:t>d</w:t>
+      </w:r>
+      <w:r>
+        <w:rPr>
+          <w:rFonts w:ascii="Arial" w:hAnsi="Arial" w:cs="Arial"/>
+          <w:sz w:val="22"/>
+          <w:szCs w:val="22"/>
+        </w:rPr>
+        <w:t>i</w:t>
+      </w:r>
+      <w:r>
+        <w:rPr>
+          <w:rFonts w:ascii="Arial" w:hAnsi="Arial" w:cs="Arial"/>
+          <w:sz w:val="22"/>
+          <w:szCs w:val="22"/>
+        </w:rPr>
+        <w:t>as</w:t>
+      </w:r>
+      <w:r>
+        <w:rPr>
+          <w:rFonts w:ascii="Arial" w:hAnsi="Arial" w:cs="Arial"/>
+          <w:sz w:val="22"/>
+          <w:szCs w:val="22"/>
+        </w:rPr>
+        <w:t>_entrega</w:t>
+      </w:r>
+      <w:proofErr w:type="spellEnd"/>
+      <w:r>
+        <w:rPr>
+          <w:rFonts w:ascii="Arial" w:hAnsi="Arial" w:cs="Arial"/>
+          <w:sz w:val="22"/>
+          <w:szCs w:val="22"/>
+        </w:rPr>
+        <w:t>}}</w:t>
+      </w:r>
+      <w:r>
+        <w:rPr>
+          <w:rFonts w:ascii="Arial" w:hAnsi="Arial" w:cs="Arial"/>
+          <w:sz w:val="22"/>
+          <w:szCs w:val="22"/>
+        </w:rPr>
+        <w:t xml:space="preserve">) días </w:t>
+      </w:r>
+      <w:r>
+        <w:rPr>
+          <w:rFonts w:ascii="Arial" w:hAnsi="Arial" w:cs="Arial"/>
+          <w:sz w:val="22"/>
+          <w:szCs w:val="22"/>
+        </w:rPr>
+        <w:t>{{</w:t>
+      </w:r>
+      <w:proofErr w:type="spellStart"/>
+      <w:r>
+        <w:rPr>
+          <w:rFonts w:ascii="Arial" w:hAnsi="Arial" w:cs="Arial"/>
+          <w:sz w:val="22"/>
+          <w:szCs w:val="22"/>
+        </w:rPr>
+        <w:t>tipo_de_dias</w:t>
+      </w:r>
+      <w:proofErr w:type="spellEnd"/>
+      <w:r>
+        <w:rPr>
+          <w:rFonts w:ascii="Arial" w:hAnsi="Arial" w:cs="Arial"/>
+          <w:sz w:val="22"/>
+          <w:szCs w:val="22"/>
+        </w:rPr>
+        <w:t>}}</w:t>
+      </w:r>
+      <w:r>
+        <w:rPr>
+          <w:rFonts w:ascii="Arial" w:hAnsi="Arial" w:cs="Arial"/>
+          <w:sz w:val="22"/>
+          <w:szCs w:val="22"/>
+        </w:rPr>
+        <w:t xml:space="preserve"> desde el perfeccionamiento de la orden de compra.</w:t>
+      </w:r>
+    </w:p>
+    <w:p>
+      <w:pPr>
+        <w:spacing w:before="120" w:after="120"/>
+        <w:jc w:val="both"/>
+        <w:rPr>
+          <w:rFonts w:ascii="Arial" w:hAnsi="Arial" w:cs="Arial"/>
+          <w:sz w:val="22"/>
+          <w:szCs w:val="22"/>
+        </w:rPr>
+      </w:pPr>
+      <w:r>
+        <w:rPr>
+          <w:rFonts w:ascii="Arial" w:hAnsi="Arial" w:cs="Arial"/>
+          <w:sz w:val="22"/>
+          <w:szCs w:val="22"/>
+        </w:rPr>
         <w:lastRenderedPageBreak/>
-        <w:t>El plazo de entrega</w:t>
-      </w:r>
-      <w:r>
-        <w:rPr>
-          <w:rFonts w:ascii="Arial" w:hAnsi="Arial" w:cs="Arial"/>
-          <w:sz w:val="22"/>
-          <w:szCs w:val="22"/>
-        </w:rPr>
-        <w:t xml:space="preserve">, será dentro de los </w:t>
-      </w:r>
-      <w:r>
-        <w:rPr>
-          <w:rFonts w:ascii="Arial" w:hAnsi="Arial" w:cs="Arial"/>
-          <w:sz w:val="22"/>
-          <w:szCs w:val="22"/>
-        </w:rPr>
-        <w:t>{{</w:t>
-      </w:r>
-      <w:proofErr w:type="spellStart"/>
-      <w:r>
-        <w:rPr>
-          <w:rFonts w:ascii="Arial" w:hAnsi="Arial" w:cs="Arial"/>
-          <w:sz w:val="22"/>
-          <w:szCs w:val="22"/>
-        </w:rPr>
-        <w:t>d</w:t>
-      </w:r>
-      <w:r>
-        <w:rPr>
-          <w:rFonts w:ascii="Arial" w:hAnsi="Arial" w:cs="Arial"/>
-          <w:sz w:val="22"/>
-          <w:szCs w:val="22"/>
-        </w:rPr>
-        <w:t>i</w:t>
-      </w:r>
-      <w:r>
-        <w:rPr>
-          <w:rFonts w:ascii="Arial" w:hAnsi="Arial" w:cs="Arial"/>
-          <w:sz w:val="22"/>
-          <w:szCs w:val="22"/>
-        </w:rPr>
-        <w:t>as_entrega_letra</w:t>
-      </w:r>
-      <w:proofErr w:type="spellEnd"/>
-      <w:r>
-        <w:rPr>
-          <w:rFonts w:ascii="Arial" w:hAnsi="Arial" w:cs="Arial"/>
-          <w:sz w:val="22"/>
-          <w:szCs w:val="22"/>
-        </w:rPr>
-        <w:t>}}</w:t>
-      </w:r>
-      <w:r>
-        <w:rPr>
-          <w:rFonts w:ascii="Arial" w:hAnsi="Arial" w:cs="Arial"/>
-          <w:sz w:val="22"/>
-          <w:szCs w:val="22"/>
-        </w:rPr>
-        <w:t xml:space="preserve"> (</w:t>
-      </w:r>
-      <w:r>
-        <w:rPr>
-          <w:rFonts w:ascii="Arial" w:hAnsi="Arial" w:cs="Arial"/>
-          <w:sz w:val="22"/>
-          <w:szCs w:val="22"/>
-        </w:rPr>
-        <w:t>{{</w:t>
-      </w:r>
-      <w:proofErr w:type="spellStart"/>
-      <w:r>
-        <w:rPr>
-          <w:rFonts w:ascii="Arial" w:hAnsi="Arial" w:cs="Arial"/>
-          <w:sz w:val="22"/>
-          <w:szCs w:val="22"/>
-        </w:rPr>
-        <w:t>d</w:t>
-      </w:r>
-      <w:r>
-        <w:rPr>
-          <w:rFonts w:ascii="Arial" w:hAnsi="Arial" w:cs="Arial"/>
-          <w:sz w:val="22"/>
-          <w:szCs w:val="22"/>
-        </w:rPr>
-        <w:t>i</w:t>
-      </w:r>
-      <w:r>
-        <w:rPr>
-          <w:rFonts w:ascii="Arial" w:hAnsi="Arial" w:cs="Arial"/>
-          <w:sz w:val="22"/>
-          <w:szCs w:val="22"/>
-        </w:rPr>
-        <w:t>as</w:t>
-      </w:r>
-      <w:r>
-        <w:rPr>
-          <w:rFonts w:ascii="Arial" w:hAnsi="Arial" w:cs="Arial"/>
-          <w:sz w:val="22"/>
-          <w:szCs w:val="22"/>
-        </w:rPr>
-        <w:t>_entrega</w:t>
-      </w:r>
-      <w:proofErr w:type="spellEnd"/>
-      <w:r>
-        <w:rPr>
-          <w:rFonts w:ascii="Arial" w:hAnsi="Arial" w:cs="Arial"/>
-          <w:sz w:val="22"/>
-          <w:szCs w:val="22"/>
-        </w:rPr>
-        <w:t>}}</w:t>
-      </w:r>
-      <w:r>
-        <w:rPr>
-          <w:rFonts w:ascii="Arial" w:hAnsi="Arial" w:cs="Arial"/>
-          <w:sz w:val="22"/>
-          <w:szCs w:val="22"/>
-        </w:rPr>
-        <w:t xml:space="preserve">) días </w:t>
-      </w:r>
-      <w:r>
-        <w:rPr>
-          <w:rFonts w:ascii="Arial" w:hAnsi="Arial" w:cs="Arial"/>
-          <w:sz w:val="22"/>
-          <w:szCs w:val="22"/>
-        </w:rPr>
-        <w:t>{{</w:t>
-      </w:r>
-      <w:proofErr w:type="spellStart"/>
-      <w:r>
-        <w:rPr>
-          <w:rFonts w:ascii="Arial" w:hAnsi="Arial" w:cs="Arial"/>
-          <w:sz w:val="22"/>
-          <w:szCs w:val="22"/>
-        </w:rPr>
-        <w:t>tipo_de_dias</w:t>
-      </w:r>
-      <w:proofErr w:type="spellEnd"/>
-      <w:r>
-        <w:rPr>
-          <w:rFonts w:ascii="Arial" w:hAnsi="Arial" w:cs="Arial"/>
-          <w:sz w:val="22"/>
-          <w:szCs w:val="22"/>
-        </w:rPr>
-        <w:t>}}</w:t>
-      </w:r>
-      <w:r>
-        <w:rPr>
-          <w:rFonts w:ascii="Arial" w:hAnsi="Arial" w:cs="Arial"/>
-          <w:sz w:val="22"/>
-          <w:szCs w:val="22"/>
-        </w:rPr>
-        <w:t xml:space="preserve"> desde el perfeccionamiento de la orden de compra.</w:t>
-      </w:r>
-    </w:p>
-    <w:p>
-      <w:pPr>
-        <w:spacing w:before="120" w:after="120"/>
-        <w:jc w:val="both"/>
-        <w:rPr>
-          <w:rFonts w:ascii="Arial" w:hAnsi="Arial" w:cs="Arial"/>
-          <w:sz w:val="22"/>
-          <w:szCs w:val="22"/>
-        </w:rPr>
-      </w:pPr>
-      <w:r>
-        <w:rPr>
-          <w:rFonts w:ascii="Arial" w:hAnsi="Arial" w:cs="Arial"/>
-          <w:sz w:val="22"/>
-          <w:szCs w:val="22"/>
-        </w:rPr>
         <w:t>Quedan a cargo exclusivo de la empresa adjudicataria, los gastos de transporte, carga, descarga y estiba, materiales y depósito necesarios a los efectos de dar cumplimiento con el objeto de la contratación.</w:t>
       </w:r>
     </w:p>
@@ -5630,43 +5115,7 @@
           <w:sz w:val="22"/>
           <w:szCs w:val="22"/>
         </w:rPr>
-        <w:t xml:space="preserve">de la Ley </w:t>
-      </w:r>
-      <w:proofErr w:type="spellStart"/>
-      <w:r>
-        <w:rPr>
-          <w:rFonts w:ascii="Arial" w:hAnsi="Arial" w:cs="Arial"/>
-          <w:sz w:val="22"/>
-          <w:szCs w:val="22"/>
-        </w:rPr>
-        <w:t>Nº</w:t>
-      </w:r>
-      <w:proofErr w:type="spellEnd"/>
-      <w:r>
-        <w:rPr>
-          <w:rFonts w:ascii="Arial" w:hAnsi="Arial" w:cs="Arial"/>
-          <w:sz w:val="22"/>
-          <w:szCs w:val="22"/>
-        </w:rPr>
-        <w:t xml:space="preserve"> 2.095 (Texto consolidado por Ley </w:t>
-      </w:r>
-      <w:proofErr w:type="spellStart"/>
-      <w:r>
-        <w:rPr>
-          <w:rFonts w:ascii="Arial" w:hAnsi="Arial" w:cs="Arial"/>
-          <w:sz w:val="22"/>
-          <w:szCs w:val="22"/>
-        </w:rPr>
-        <w:t>N°</w:t>
-      </w:r>
-      <w:proofErr w:type="spellEnd"/>
-      <w:r>
-        <w:rPr>
-          <w:rFonts w:ascii="Arial" w:hAnsi="Arial" w:cs="Arial"/>
-          <w:sz w:val="22"/>
-          <w:szCs w:val="22"/>
-        </w:rPr>
-        <w:t xml:space="preserve"> </w:t>
+        <w:t xml:space="preserve">de la Ley Nº 2.095 (Texto consolidado por Ley N° </w:t>
       </w:r>
       <w:r>
         <w:rPr>
@@ -5742,43 +5191,7 @@
           <w:sz w:val="22"/>
           <w:szCs w:val="22"/>
         </w:rPr>
-        <w:t xml:space="preserve">Los contratantes podrán ser pasibles de penalidades de conformidad con lo establecido en el Capítulo XII de la Ley </w:t>
-      </w:r>
-      <w:proofErr w:type="spellStart"/>
-      <w:r>
-        <w:rPr>
-          <w:rFonts w:ascii="Arial" w:hAnsi="Arial" w:cs="Arial"/>
-          <w:sz w:val="22"/>
-          <w:szCs w:val="22"/>
-        </w:rPr>
-        <w:t>Nº</w:t>
-      </w:r>
-      <w:proofErr w:type="spellEnd"/>
-      <w:r>
-        <w:rPr>
-          <w:rFonts w:ascii="Arial" w:hAnsi="Arial" w:cs="Arial"/>
-          <w:sz w:val="22"/>
-          <w:szCs w:val="22"/>
-        </w:rPr>
-        <w:t xml:space="preserve"> 2.095 (Texto consolidado por Ley </w:t>
-      </w:r>
-      <w:proofErr w:type="spellStart"/>
-      <w:r>
-        <w:rPr>
-          <w:rFonts w:ascii="Arial" w:hAnsi="Arial" w:cs="Arial"/>
-          <w:sz w:val="22"/>
-          <w:szCs w:val="22"/>
-        </w:rPr>
-        <w:t>N°</w:t>
-      </w:r>
-      <w:proofErr w:type="spellEnd"/>
-      <w:r>
-        <w:rPr>
-          <w:rFonts w:ascii="Arial" w:hAnsi="Arial" w:cs="Arial"/>
-          <w:sz w:val="22"/>
-          <w:szCs w:val="22"/>
-        </w:rPr>
-        <w:t xml:space="preserve"> </w:t>
+        <w:t xml:space="preserve">Los contratantes podrán ser pasibles de penalidades de conformidad con lo establecido en el Capítulo XII de la Ley Nº 2.095 (Texto consolidado por Ley N° </w:t>
       </w:r>
       <w:r>
         <w:rPr>
@@ -5802,25 +5215,7 @@
           <w:sz w:val="22"/>
           <w:szCs w:val="22"/>
         </w:rPr>
-        <w:t xml:space="preserve"> </w:t>
-      </w:r>
-      <w:proofErr w:type="spellStart"/>
-      <w:r>
-        <w:rPr>
-          <w:rFonts w:ascii="Arial" w:hAnsi="Arial" w:cs="Arial"/>
-          <w:sz w:val="22"/>
-          <w:szCs w:val="22"/>
-        </w:rPr>
-        <w:t>N°</w:t>
-      </w:r>
-      <w:proofErr w:type="spellEnd"/>
-      <w:r>
-        <w:rPr>
-          <w:rFonts w:ascii="Arial" w:hAnsi="Arial" w:cs="Arial"/>
-          <w:sz w:val="22"/>
-          <w:szCs w:val="22"/>
-        </w:rPr>
-        <w:t xml:space="preserve"> 74/AJG/21</w:t>
+        <w:t xml:space="preserve"> N° 74/AJG/21</w:t>
       </w:r>
       <w:r>
         <w:rPr>
@@ -5867,7 +5262,27 @@
           <w:szCs w:val="22"/>
           <w:lang w:eastAsia="es-AR"/>
         </w:rPr>
-        <w:t>El GCABA podrá dictar el acto administrativo que decida la aplicación de penalidades y/o sanciones por incumplimiento de las obligaciones por parte del adjudicatario durante la ejecución del contrato; aun cuando al tiempo de su materialización el contrato se encontrara extinguido y/o rescindido.</w:t>
+        <w:t xml:space="preserve">El GCABA podrá dictar el acto administrativo que decida la aplicación de penalidades y/o sanciones por incumplimiento de las obligaciones por parte del adjudicatario durante la ejecución del contrato; aun cuando al tiempo de su materialización el contrato se </w:t>
+      </w:r>
+      <w:proofErr w:type="gramStart"/>
+      <w:r>
+        <w:rPr>
+          <w:rFonts w:ascii="Arial" w:hAnsi="Arial" w:cs="Arial"/>
+          <w:sz w:val="22"/>
+          <w:szCs w:val="22"/>
+          <w:lang w:eastAsia="es-AR"/>
+        </w:rPr>
+        <w:t>encontrara</w:t>
+      </w:r>
+      <w:proofErr w:type="gramEnd"/>
+      <w:r>
+        <w:rPr>
+          <w:rFonts w:ascii="Arial" w:hAnsi="Arial" w:cs="Arial"/>
+          <w:sz w:val="22"/>
+          <w:szCs w:val="22"/>
+          <w:lang w:eastAsia="es-AR"/>
+        </w:rPr>
+        <w:t xml:space="preserve"> extinguido y/o rescindido.</w:t>
       </w:r>
     </w:p>
     <w:p>
@@ -6242,7 +5657,6 @@
           <w:sz w:val="22"/>
           <w:szCs w:val="22"/>
         </w:rPr>
-        <w:lastRenderedPageBreak/>
         <w:t>Pliego de Bases y Condiciones Particulares, su Anexo y sus circulares;</w:t>
       </w:r>
     </w:p>
@@ -6271,6 +5685,7 @@
           <w:sz w:val="22"/>
           <w:szCs w:val="22"/>
         </w:rPr>
+        <w:lastRenderedPageBreak/>
         <w:t xml:space="preserve">El pliego de Especificaciones Técnicas y sus circulares; </w:t>
       </w:r>
     </w:p>
@@ -6562,7 +5977,7 @@
 </file>
 
 <file path=word/endnotes.xml><?xml version="1.0" encoding="utf-8"?>
-<w:endnotes xmlns:wpc="http://schemas.microsoft.com/office/word/2010/wordprocessingCanvas" xmlns:cx="http://schemas.microsoft.com/office/drawing/2014/chartex" xmlns:cx1="http://schemas.microsoft.com/office/drawing/2015/9/8/chartex" xmlns:cx2="http://schemas.microsoft.com/office/drawing/2015/10/21/chartex" xmlns:cx3="http://schemas.microsoft.com/office/drawing/2016/5/9/chartex" xmlns:cx4="http://schemas.microsoft.com/office/drawing/2016/5/10/chartex" xmlns:cx5="http://schemas.microsoft.com/office/drawing/2016/5/11/chartex" xmlns:cx6="http://schemas.microsoft.com/office/drawing/2016/5/12/chartex" xmlns:cx7="http://schemas.microsoft.com/office/drawing/2016/5/13/chartex" xmlns:cx8="http://schemas.microsoft.com/office/drawing/2016/5/14/chartex" xmlns:mc="http://schemas.openxmlformats.org/markup-compatibility/2006" xmlns:aink="http://schemas.microsoft.com/office/drawing/2016/ink" xmlns:am3d="http://schemas.microsoft.com/office/drawing/2017/model3d" xmlns:o="urn:schemas-microsoft-com:office:office" xmlns:oel="http://schemas.microsoft.com/office/2019/extlst" xmlns:r="http://schemas.openxmlformats.org/officeDocument/2006/relationships" xmlns:m="http://schemas.openxmlformats.org/officeDocument/2006/math" xmlns:v="urn:schemas-microsoft-com:vml" xmlns:wp14="http://schemas.microsoft.com/office/word/2010/wordprocessingDrawing" xmlns:wp="http://schemas.openxmlformats.org/drawingml/2006/wordprocessingDrawing" xmlns:w10="urn:schemas-microsoft-com:office:word" xmlns:w="http://schemas.openxmlformats.org/wordprocessingml/2006/main" xmlns:w14="http://schemas.microsoft.com/office/word/2010/wordml" xmlns:w15="http://schemas.microsoft.com/office/word/2012/wordml" xmlns:w16cex="http://schemas.microsoft.com/office/word/2018/wordml/cex" xmlns:w16cid="http://schemas.microsoft.com/office/word/2016/wordml/cid" xmlns:w16="http://schemas.microsoft.com/office/word/2018/wordml" xmlns:w16sdtdh="http://schemas.microsoft.com/office/word/2020/wordml/sdtdatahash" xmlns:w16se="http://schemas.microsoft.com/office/word/2015/wordml/symex" xmlns:wpg="http://schemas.microsoft.com/office/word/2010/wordprocessingGroup" xmlns:wpi="http://schemas.microsoft.com/office/word/2010/wordprocessingInk" xmlns:wne="http://schemas.microsoft.com/office/word/2006/wordml" xmlns:wps="http://schemas.microsoft.com/office/word/2010/wordprocessingShape" mc:Ignorable="w14 w15 w16se w16cid w16 w16cex w16sdtdh wp14">
+<w:endnotes xmlns:wpc="http://schemas.microsoft.com/office/word/2010/wordprocessingCanvas" xmlns:cx="http://schemas.microsoft.com/office/drawing/2014/chartex" xmlns:cx1="http://schemas.microsoft.com/office/drawing/2015/9/8/chartex" xmlns:mc="http://schemas.openxmlformats.org/markup-compatibility/2006" xmlns:o="urn:schemas-microsoft-com:office:office" xmlns:r="http://schemas.openxmlformats.org/officeDocument/2006/relationships" xmlns:m="http://schemas.openxmlformats.org/officeDocument/2006/math" xmlns:v="urn:schemas-microsoft-com:vml" xmlns:wp14="http://schemas.microsoft.com/office/word/2010/wordprocessingDrawing" xmlns:wp="http://schemas.openxmlformats.org/drawingml/2006/wordprocessingDrawing" xmlns:w10="urn:schemas-microsoft-com:office:word" xmlns:w="http://schemas.openxmlformats.org/wordprocessingml/2006/main" xmlns:w14="http://schemas.microsoft.com/office/word/2010/wordml" xmlns:w15="http://schemas.microsoft.com/office/word/2012/wordml" xmlns:w16se="http://schemas.microsoft.com/office/word/2015/wordml/symex" xmlns:wpg="http://schemas.microsoft.com/office/word/2010/wordprocessingGroup" xmlns:wpi="http://schemas.microsoft.com/office/word/2010/wordprocessingInk" xmlns:wne="http://schemas.microsoft.com/office/word/2006/wordml" xmlns:wps="http://schemas.microsoft.com/office/word/2010/wordprocessingShape" mc:Ignorable="w14 w15 w16se wp14">
   <w:endnote w:type="separator" w:id="-1">
     <w:p>
       <w:r>
@@ -6581,7 +5996,7 @@
 </file>
 
 <file path=word/footnotes.xml><?xml version="1.0" encoding="utf-8"?>
-<w:footnotes xmlns:wpc="http://schemas.microsoft.com/office/word/2010/wordprocessingCanvas" xmlns:cx="http://schemas.microsoft.com/office/drawing/2014/chartex" xmlns:cx1="http://schemas.microsoft.com/office/drawing/2015/9/8/chartex" xmlns:cx2="http://schemas.microsoft.com/office/drawing/2015/10/21/chartex" xmlns:cx3="http://schemas.microsoft.com/office/drawing/2016/5/9/chartex" xmlns:cx4="http://schemas.microsoft.com/office/drawing/2016/5/10/chartex" xmlns:cx5="http://schemas.microsoft.com/office/drawing/2016/5/11/chartex" xmlns:cx6="http://schemas.microsoft.com/office/drawing/2016/5/12/chartex" xmlns:cx7="http://schemas.microsoft.com/office/drawing/2016/5/13/chartex" xmlns:cx8="http://schemas.microsoft.com/office/drawing/2016/5/14/chartex" xmlns:mc="http://schemas.openxmlformats.org/markup-compatibility/2006" xmlns:aink="http://schemas.microsoft.com/office/drawing/2016/ink" xmlns:am3d="http://schemas.microsoft.com/office/drawing/2017/model3d" xmlns:o="urn:schemas-microsoft-com:office:office" xmlns:oel="http://schemas.microsoft.com/office/2019/extlst" xmlns:r="http://schemas.openxmlformats.org/officeDocument/2006/relationships" xmlns:m="http://schemas.openxmlformats.org/officeDocument/2006/math" xmlns:v="urn:schemas-microsoft-com:vml" xmlns:wp14="http://schemas.microsoft.com/office/word/2010/wordprocessingDrawing" xmlns:wp="http://schemas.openxmlformats.org/drawingml/2006/wordprocessingDrawing" xmlns:w10="urn:schemas-microsoft-com:office:word" xmlns:w="http://schemas.openxmlformats.org/wordprocessingml/2006/main" xmlns:w14="http://schemas.microsoft.com/office/word/2010/wordml" xmlns:w15="http://schemas.microsoft.com/office/word/2012/wordml" xmlns:w16cex="http://schemas.microsoft.com/office/word/2018/wordml/cex" xmlns:w16cid="http://schemas.microsoft.com/office/word/2016/wordml/cid" xmlns:w16="http://schemas.microsoft.com/office/word/2018/wordml" xmlns:w16sdtdh="http://schemas.microsoft.com/office/word/2020/wordml/sdtdatahash" xmlns:w16se="http://schemas.microsoft.com/office/word/2015/wordml/symex" xmlns:wpg="http://schemas.microsoft.com/office/word/2010/wordprocessingGroup" xmlns:wpi="http://schemas.microsoft.com/office/word/2010/wordprocessingInk" xmlns:wne="http://schemas.microsoft.com/office/word/2006/wordml" xmlns:wps="http://schemas.microsoft.com/office/word/2010/wordprocessingShape" mc:Ignorable="w14 w15 w16se w16cid w16 w16cex w16sdtdh wp14">
+<w:footnotes xmlns:wpc="http://schemas.microsoft.com/office/word/2010/wordprocessingCanvas" xmlns:cx="http://schemas.microsoft.com/office/drawing/2014/chartex" xmlns:cx1="http://schemas.microsoft.com/office/drawing/2015/9/8/chartex" xmlns:mc="http://schemas.openxmlformats.org/markup-compatibility/2006" xmlns:o="urn:schemas-microsoft-com:office:office" xmlns:r="http://schemas.openxmlformats.org/officeDocument/2006/relationships" xmlns:m="http://schemas.openxmlformats.org/officeDocument/2006/math" xmlns:v="urn:schemas-microsoft-com:vml" xmlns:wp14="http://schemas.microsoft.com/office/word/2010/wordprocessingDrawing" xmlns:wp="http://schemas.openxmlformats.org/drawingml/2006/wordprocessingDrawing" xmlns:w10="urn:schemas-microsoft-com:office:word" xmlns:w="http://schemas.openxmlformats.org/wordprocessingml/2006/main" xmlns:w14="http://schemas.microsoft.com/office/word/2010/wordml" xmlns:w15="http://schemas.microsoft.com/office/word/2012/wordml" xmlns:w16se="http://schemas.microsoft.com/office/word/2015/wordml/symex" xmlns:wpg="http://schemas.microsoft.com/office/word/2010/wordprocessingGroup" xmlns:wpi="http://schemas.microsoft.com/office/word/2010/wordprocessingInk" xmlns:wne="http://schemas.microsoft.com/office/word/2006/wordml" xmlns:wps="http://schemas.microsoft.com/office/word/2010/wordprocessingShape" mc:Ignorable="w14 w15 w16se wp14">
   <w:footnote w:type="separator" w:id="-1">
     <w:p>
       <w:r>
@@ -6600,7 +6015,7 @@
 </file>
 
 <file path=word/header1.xml><?xml version="1.0" encoding="utf-8"?>
-<w:hdr xmlns:wpc="http://schemas.microsoft.com/office/word/2010/wordprocessingCanvas" xmlns:cx="http://schemas.microsoft.com/office/drawing/2014/chartex" xmlns:cx1="http://schemas.microsoft.com/office/drawing/2015/9/8/chartex" xmlns:cx2="http://schemas.microsoft.com/office/drawing/2015/10/21/chartex" xmlns:cx3="http://schemas.microsoft.com/office/drawing/2016/5/9/chartex" xmlns:cx4="http://schemas.microsoft.com/office/drawing/2016/5/10/chartex" xmlns:cx5="http://schemas.microsoft.com/office/drawing/2016/5/11/chartex" xmlns:cx6="http://schemas.microsoft.com/office/drawing/2016/5/12/chartex" xmlns:cx7="http://schemas.microsoft.com/office/drawing/2016/5/13/chartex" xmlns:cx8="http://schemas.microsoft.com/office/drawing/2016/5/14/chartex" xmlns:mc="http://schemas.openxmlformats.org/markup-compatibility/2006" xmlns:aink="http://schemas.microsoft.com/office/drawing/2016/ink" xmlns:am3d="http://schemas.microsoft.com/office/drawing/2017/model3d" xmlns:o="urn:schemas-microsoft-com:office:office" xmlns:oel="http://schemas.microsoft.com/office/2019/extlst" xmlns:r="http://schemas.openxmlformats.org/officeDocument/2006/relationships" xmlns:m="http://schemas.openxmlformats.org/officeDocument/2006/math" xmlns:v="urn:schemas-microsoft-com:vml" xmlns:wp14="http://schemas.microsoft.com/office/word/2010/wordprocessingDrawing" xmlns:wp="http://schemas.openxmlformats.org/drawingml/2006/wordprocessingDrawing" xmlns:w10="urn:schemas-microsoft-com:office:word" xmlns:w="http://schemas.openxmlformats.org/wordprocessingml/2006/main" xmlns:w14="http://schemas.microsoft.com/office/word/2010/wordml" xmlns:w15="http://schemas.microsoft.com/office/word/2012/wordml" xmlns:w16cex="http://schemas.microsoft.com/office/word/2018/wordml/cex" xmlns:w16cid="http://schemas.microsoft.com/office/word/2016/wordml/cid" xmlns:w16="http://schemas.microsoft.com/office/word/2018/wordml" xmlns:w16sdtdh="http://schemas.microsoft.com/office/word/2020/wordml/sdtdatahash" xmlns:w16se="http://schemas.microsoft.com/office/word/2015/wordml/symex" xmlns:wpg="http://schemas.microsoft.com/office/word/2010/wordprocessingGroup" xmlns:wpi="http://schemas.microsoft.com/office/word/2010/wordprocessingInk" xmlns:wne="http://schemas.microsoft.com/office/word/2006/wordml" xmlns:wps="http://schemas.microsoft.com/office/word/2010/wordprocessingShape" mc:Ignorable="w14 w15 w16se w16cid w16 w16cex w16sdtdh wp14">
+<w:hdr xmlns:wpc="http://schemas.microsoft.com/office/word/2010/wordprocessingCanvas" xmlns:cx="http://schemas.microsoft.com/office/drawing/2014/chartex" xmlns:cx1="http://schemas.microsoft.com/office/drawing/2015/9/8/chartex" xmlns:mc="http://schemas.openxmlformats.org/markup-compatibility/2006" xmlns:o="urn:schemas-microsoft-com:office:office" xmlns:r="http://schemas.openxmlformats.org/officeDocument/2006/relationships" xmlns:m="http://schemas.openxmlformats.org/officeDocument/2006/math" xmlns:v="urn:schemas-microsoft-com:vml" xmlns:wp14="http://schemas.microsoft.com/office/word/2010/wordprocessingDrawing" xmlns:wp="http://schemas.openxmlformats.org/drawingml/2006/wordprocessingDrawing" xmlns:w10="urn:schemas-microsoft-com:office:word" xmlns:w="http://schemas.openxmlformats.org/wordprocessingml/2006/main" xmlns:w14="http://schemas.microsoft.com/office/word/2010/wordml" xmlns:w15="http://schemas.microsoft.com/office/word/2012/wordml" xmlns:w16se="http://schemas.microsoft.com/office/word/2015/wordml/symex" xmlns:wpg="http://schemas.microsoft.com/office/word/2010/wordprocessingGroup" xmlns:wpi="http://schemas.microsoft.com/office/word/2010/wordprocessingInk" xmlns:wne="http://schemas.microsoft.com/office/word/2006/wordml" xmlns:wps="http://schemas.microsoft.com/office/word/2010/wordprocessingShape" mc:Ignorable="w14 w15 w16se wp14">
   <w:p>
     <w:pPr>
       <w:pStyle w:val="Encabezamiento"/>
@@ -6732,7 +6147,7 @@
 </file>
 
 <file path=word/numbering.xml><?xml version="1.0" encoding="utf-8"?>
-<w:numbering xmlns:wpc="http://schemas.microsoft.com/office/word/2010/wordprocessingCanvas" xmlns:cx="http://schemas.microsoft.com/office/drawing/2014/chartex" xmlns:cx1="http://schemas.microsoft.com/office/drawing/2015/9/8/chartex" xmlns:cx2="http://schemas.microsoft.com/office/drawing/2015/10/21/chartex" xmlns:cx3="http://schemas.microsoft.com/office/drawing/2016/5/9/chartex" xmlns:cx4="http://schemas.microsoft.com/office/drawing/2016/5/10/chartex" xmlns:cx5="http://schemas.microsoft.com/office/drawing/2016/5/11/chartex" xmlns:cx6="http://schemas.microsoft.com/office/drawing/2016/5/12/chartex" xmlns:cx7="http://schemas.microsoft.com/office/drawing/2016/5/13/chartex" xmlns:cx8="http://schemas.microsoft.com/office/drawing/2016/5/14/chartex" xmlns:mc="http://schemas.openxmlformats.org/markup-compatibility/2006" xmlns:aink="http://schemas.microsoft.com/office/drawing/2016/ink" xmlns:am3d="http://schemas.microsoft.com/office/drawing/2017/model3d" xmlns:o="urn:schemas-microsoft-com:office:office" xmlns:oel="http://schemas.microsoft.com/office/2019/extlst" xmlns:r="http://schemas.openxmlformats.org/officeDocument/2006/relationships" xmlns:m="http://schemas.openxmlformats.org/officeDocument/2006/math" xmlns:v="urn:schemas-microsoft-com:vml" xmlns:wp14="http://schemas.microsoft.com/office/word/2010/wordprocessingDrawing" xmlns:wp="http://schemas.openxmlformats.org/drawingml/2006/wordprocessingDrawing" xmlns:w10="urn:schemas-microsoft-com:office:word" xmlns:w="http://schemas.openxmlformats.org/wordprocessingml/2006/main" xmlns:w14="http://schemas.microsoft.com/office/word/2010/wordml" xmlns:w15="http://schemas.microsoft.com/office/word/2012/wordml" xmlns:w16cex="http://schemas.microsoft.com/office/word/2018/wordml/cex" xmlns:w16cid="http://schemas.microsoft.com/office/word/2016/wordml/cid" xmlns:w16="http://schemas.microsoft.com/office/word/2018/wordml" xmlns:w16sdtdh="http://schemas.microsoft.com/office/word/2020/wordml/sdtdatahash" xmlns:w16se="http://schemas.microsoft.com/office/word/2015/wordml/symex" xmlns:wpg="http://schemas.microsoft.com/office/word/2010/wordprocessingGroup" xmlns:wpi="http://schemas.microsoft.com/office/word/2010/wordprocessingInk" xmlns:wne="http://schemas.microsoft.com/office/word/2006/wordml" xmlns:wps="http://schemas.microsoft.com/office/word/2010/wordprocessingShape" mc:Ignorable="w14 w15 w16se w16cid w16 w16cex w16sdtdh wp14">
+<w:numbering xmlns:wpc="http://schemas.microsoft.com/office/word/2010/wordprocessingCanvas" xmlns:cx="http://schemas.microsoft.com/office/drawing/2014/chartex" xmlns:cx1="http://schemas.microsoft.com/office/drawing/2015/9/8/chartex" xmlns:mc="http://schemas.openxmlformats.org/markup-compatibility/2006" xmlns:o="urn:schemas-microsoft-com:office:office" xmlns:r="http://schemas.openxmlformats.org/officeDocument/2006/relationships" xmlns:m="http://schemas.openxmlformats.org/officeDocument/2006/math" xmlns:v="urn:schemas-microsoft-com:vml" xmlns:wp14="http://schemas.microsoft.com/office/word/2010/wordprocessingDrawing" xmlns:wp="http://schemas.openxmlformats.org/drawingml/2006/wordprocessingDrawing" xmlns:w10="urn:schemas-microsoft-com:office:word" xmlns:w="http://schemas.openxmlformats.org/wordprocessingml/2006/main" xmlns:w14="http://schemas.microsoft.com/office/word/2010/wordml" xmlns:w15="http://schemas.microsoft.com/office/word/2012/wordml" xmlns:w16se="http://schemas.microsoft.com/office/word/2015/wordml/symex" xmlns:wpg="http://schemas.microsoft.com/office/word/2010/wordprocessingGroup" xmlns:wpi="http://schemas.microsoft.com/office/word/2010/wordprocessingInk" xmlns:wne="http://schemas.microsoft.com/office/word/2006/wordml" xmlns:wps="http://schemas.microsoft.com/office/word/2010/wordprocessingShape" mc:Ignorable="w14 w15 w16se wp14">
   <w:abstractNum w:abstractNumId="0" w15:restartNumberingAfterBreak="0">
     <w:nsid w:val="0000000A"/>
     <w:multiLevelType w:val="hybridMultilevel"/>
@@ -11339,143 +10754,143 @@
       </w:pPr>
     </w:lvl>
   </w:abstractNum>
-  <w:num w:numId="1" w16cid:durableId="781417666">
+  <w:num w:numId="1">
     <w:abstractNumId w:val="19"/>
   </w:num>
-  <w:num w:numId="2" w16cid:durableId="90005589">
+  <w:num w:numId="2">
     <w:abstractNumId w:val="21"/>
   </w:num>
-  <w:num w:numId="3" w16cid:durableId="1026717997">
+  <w:num w:numId="3">
     <w:abstractNumId w:val="16"/>
   </w:num>
-  <w:num w:numId="4" w16cid:durableId="715397191">
+  <w:num w:numId="4">
     <w:abstractNumId w:val="6"/>
   </w:num>
-  <w:num w:numId="5" w16cid:durableId="2124809632">
+  <w:num w:numId="5">
     <w:abstractNumId w:val="32"/>
   </w:num>
-  <w:num w:numId="6" w16cid:durableId="1045905657">
+  <w:num w:numId="6">
     <w:abstractNumId w:val="31"/>
   </w:num>
-  <w:num w:numId="7" w16cid:durableId="283389911">
+  <w:num w:numId="7">
     <w:abstractNumId w:val="27"/>
   </w:num>
-  <w:num w:numId="8" w16cid:durableId="1748070630">
+  <w:num w:numId="8">
     <w:abstractNumId w:val="34"/>
   </w:num>
-  <w:num w:numId="9" w16cid:durableId="1313951403">
+  <w:num w:numId="9">
     <w:abstractNumId w:val="30"/>
   </w:num>
-  <w:num w:numId="10" w16cid:durableId="507644185">
+  <w:num w:numId="10">
     <w:abstractNumId w:val="0"/>
   </w:num>
-  <w:num w:numId="11" w16cid:durableId="1453595008">
+  <w:num w:numId="11">
     <w:abstractNumId w:val="42"/>
   </w:num>
-  <w:num w:numId="12" w16cid:durableId="136075714">
+  <w:num w:numId="12">
     <w:abstractNumId w:val="24"/>
   </w:num>
-  <w:num w:numId="13" w16cid:durableId="1780760584">
+  <w:num w:numId="13">
     <w:abstractNumId w:val="8"/>
   </w:num>
-  <w:num w:numId="14" w16cid:durableId="459344418">
+  <w:num w:numId="14">
     <w:abstractNumId w:val="43"/>
   </w:num>
-  <w:num w:numId="15" w16cid:durableId="990523878">
+  <w:num w:numId="15">
     <w:abstractNumId w:val="17"/>
   </w:num>
-  <w:num w:numId="16" w16cid:durableId="1794322501">
+  <w:num w:numId="16">
     <w:abstractNumId w:val="5"/>
   </w:num>
-  <w:num w:numId="17" w16cid:durableId="2030570473">
+  <w:num w:numId="17">
     <w:abstractNumId w:val="20"/>
   </w:num>
-  <w:num w:numId="18" w16cid:durableId="428933733">
+  <w:num w:numId="18">
     <w:abstractNumId w:val="40"/>
   </w:num>
-  <w:num w:numId="19" w16cid:durableId="1489176947">
+  <w:num w:numId="19">
     <w:abstractNumId w:val="12"/>
   </w:num>
-  <w:num w:numId="20" w16cid:durableId="1078484521">
+  <w:num w:numId="20">
     <w:abstractNumId w:val="25"/>
   </w:num>
-  <w:num w:numId="21" w16cid:durableId="1773544977">
+  <w:num w:numId="21">
     <w:abstractNumId w:val="7"/>
   </w:num>
-  <w:num w:numId="22" w16cid:durableId="151147382">
+  <w:num w:numId="22">
     <w:abstractNumId w:val="3"/>
   </w:num>
-  <w:num w:numId="23" w16cid:durableId="1938904307">
+  <w:num w:numId="23">
     <w:abstractNumId w:val="41"/>
   </w:num>
-  <w:num w:numId="24" w16cid:durableId="1905290596">
+  <w:num w:numId="24">
     <w:abstractNumId w:val="9"/>
   </w:num>
-  <w:num w:numId="25" w16cid:durableId="556673376">
+  <w:num w:numId="25">
     <w:abstractNumId w:val="14"/>
   </w:num>
-  <w:num w:numId="26" w16cid:durableId="2086756171">
+  <w:num w:numId="26">
     <w:abstractNumId w:val="37"/>
   </w:num>
-  <w:num w:numId="27" w16cid:durableId="164634197">
+  <w:num w:numId="27">
     <w:abstractNumId w:val="2"/>
   </w:num>
-  <w:num w:numId="28" w16cid:durableId="86852669">
+  <w:num w:numId="28">
     <w:abstractNumId w:val="33"/>
   </w:num>
-  <w:num w:numId="29" w16cid:durableId="1244024332">
+  <w:num w:numId="29">
     <w:abstractNumId w:val="36"/>
   </w:num>
-  <w:num w:numId="30" w16cid:durableId="524559517">
+  <w:num w:numId="30">
     <w:abstractNumId w:val="23"/>
   </w:num>
-  <w:num w:numId="31" w16cid:durableId="6099255">
+  <w:num w:numId="31">
     <w:abstractNumId w:val="22"/>
   </w:num>
-  <w:num w:numId="32" w16cid:durableId="1478451958">
+  <w:num w:numId="32">
     <w:abstractNumId w:val="28"/>
   </w:num>
-  <w:num w:numId="33" w16cid:durableId="1118837780">
+  <w:num w:numId="33">
     <w:abstractNumId w:val="18"/>
   </w:num>
-  <w:num w:numId="34" w16cid:durableId="1967152739">
+  <w:num w:numId="34">
     <w:abstractNumId w:val="39"/>
   </w:num>
-  <w:num w:numId="35" w16cid:durableId="1965114095">
+  <w:num w:numId="35">
     <w:abstractNumId w:val="26"/>
   </w:num>
-  <w:num w:numId="36" w16cid:durableId="109204665">
+  <w:num w:numId="36">
     <w:abstractNumId w:val="4"/>
   </w:num>
-  <w:num w:numId="37" w16cid:durableId="1353385853">
+  <w:num w:numId="37">
     <w:abstractNumId w:val="13"/>
   </w:num>
-  <w:num w:numId="38" w16cid:durableId="12267427">
+  <w:num w:numId="38">
     <w:abstractNumId w:val="10"/>
   </w:num>
-  <w:num w:numId="39" w16cid:durableId="1884562022">
+  <w:num w:numId="39">
     <w:abstractNumId w:val="1"/>
   </w:num>
-  <w:num w:numId="40" w16cid:durableId="3823582">
+  <w:num w:numId="40">
     <w:abstractNumId w:val="15"/>
   </w:num>
-  <w:num w:numId="41" w16cid:durableId="1811559860">
+  <w:num w:numId="41">
     <w:abstractNumId w:val="11"/>
   </w:num>
-  <w:num w:numId="42" w16cid:durableId="2142839899">
+  <w:num w:numId="42">
     <w:abstractNumId w:val="35"/>
   </w:num>
-  <w:num w:numId="43" w16cid:durableId="1789008120">
+  <w:num w:numId="43">
     <w:abstractNumId w:val="29"/>
   </w:num>
-  <w:num w:numId="44" w16cid:durableId="2060782934">
+  <w:num w:numId="44">
     <w:abstractNumId w:val="38"/>
   </w:num>
 </w:numbering>
 </file>
 
 <file path=word/styles.xml><?xml version="1.0" encoding="utf-8"?>
-<w:styles xmlns:mc="http://schemas.openxmlformats.org/markup-compatibility/2006" xmlns:r="http://schemas.openxmlformats.org/officeDocument/2006/relationships" xmlns:w="http://schemas.openxmlformats.org/wordprocessingml/2006/main" xmlns:w14="http://schemas.microsoft.com/office/word/2010/wordml" xmlns:w15="http://schemas.microsoft.com/office/word/2012/wordml" xmlns:w16cex="http://schemas.microsoft.com/office/word/2018/wordml/cex" xmlns:w16cid="http://schemas.microsoft.com/office/word/2016/wordml/cid" xmlns:w16="http://schemas.microsoft.com/office/word/2018/wordml" xmlns:w16sdtdh="http://schemas.microsoft.com/office/word/2020/wordml/sdtdatahash" xmlns:w16se="http://schemas.microsoft.com/office/word/2015/wordml/symex" mc:Ignorable="w14 w15 w16se w16cid w16 w16cex w16sdtdh">
+<w:styles xmlns:mc="http://schemas.openxmlformats.org/markup-compatibility/2006" xmlns:r="http://schemas.openxmlformats.org/officeDocument/2006/relationships" xmlns:w="http://schemas.openxmlformats.org/wordprocessingml/2006/main" xmlns:w14="http://schemas.microsoft.com/office/word/2010/wordml" xmlns:w15="http://schemas.microsoft.com/office/word/2012/wordml" xmlns:w16se="http://schemas.microsoft.com/office/word/2015/wordml/symex" mc:Ignorable="w14 w15 w16se">
   <w:docDefaults>
     <w:rPrDefault>
       <w:rPr>
@@ -11491,7 +10906,7 @@
       </w:pPr>
     </w:pPrDefault>
   </w:docDefaults>
-  <w:latentStyles w:defLockedState="0" w:defUIPriority="99" w:defSemiHidden="0" w:defUnhideWhenUsed="0" w:defQFormat="0" w:count="376">
+  <w:latentStyles w:defLockedState="0" w:defUIPriority="99" w:defSemiHidden="0" w:defUnhideWhenUsed="0" w:defQFormat="0" w:count="371">
     <w:lsdException w:name="Normal" w:uiPriority="0" w:qFormat="1"/>
     <w:lsdException w:name="heading 1" w:uiPriority="1" w:qFormat="1"/>
     <w:lsdException w:name="heading 2" w:semiHidden="1" w:uiPriority="1" w:unhideWhenUsed="1" w:qFormat="1"/>
@@ -11863,11 +11278,6 @@
     <w:lsdException w:name="List Table 5 Dark Accent 6" w:uiPriority="50"/>
     <w:lsdException w:name="List Table 6 Colorful Accent 6" w:uiPriority="51"/>
     <w:lsdException w:name="List Table 7 Colorful Accent 6" w:uiPriority="52"/>
-    <w:lsdException w:name="Mention" w:semiHidden="1" w:unhideWhenUsed="1"/>
-    <w:lsdException w:name="Smart Hyperlink" w:semiHidden="1" w:unhideWhenUsed="1"/>
-    <w:lsdException w:name="Hashtag" w:semiHidden="1" w:unhideWhenUsed="1"/>
-    <w:lsdException w:name="Unresolved Mention" w:semiHidden="1" w:unhideWhenUsed="1"/>
-    <w:lsdException w:name="Smart Link" w:semiHidden="1" w:unhideWhenUsed="1"/>
   </w:latentStyles>
   <w:style w:type="paragraph" w:default="1" w:styleId="Normal">
     <w:name w:val="Normal"/>
@@ -12556,7 +11966,7 @@
 </file>
 
 <file path=customXml/itemProps1.xml><?xml version="1.0" encoding="utf-8"?>
-<ds:datastoreItem xmlns:ds="http://schemas.openxmlformats.org/officeDocument/2006/customXml" ds:itemID="{448ED477-26C2-4F7F-AC3C-1E6263D7FAA1}">
+<ds:datastoreItem xmlns:ds="http://schemas.openxmlformats.org/officeDocument/2006/customXml" ds:itemID="{FA549A07-E7D4-42DB-A9F9-FD659FA25B81}">
   <ds:schemaRefs>
     <ds:schemaRef ds:uri="http://schemas.openxmlformats.org/officeDocument/2006/bibliography"/>
   </ds:schemaRefs>

</xml_diff>

<commit_message>
abrir archivos word apenas se cree.
</commit_message>
<xml_diff>
--- a/templates/PLIEGO_CME.docx
+++ b/templates/PLIEGO_CME.docx
@@ -1342,7 +1342,7 @@
       <w:pPr>
         <w:pStyle w:val="Prrafodelista"/>
         <w:spacing w:before="120" w:after="120"/>
-        <w:ind w:left="0"/>
+        <w:ind w:left="-284"/>
         <w:contextualSpacing w:val="0"/>
         <w:jc w:val="both"/>
         <w:rPr>
@@ -1385,6 +1385,8 @@
         </w:rPr>
         <w:t>}}</w:t>
       </w:r>
+      <w:bookmarkStart w:id="0" w:name="_GoBack"/>
+      <w:bookmarkEnd w:id="0"/>
     </w:p>
     <w:p>
       <w:pPr>
@@ -1583,18 +1585,7 @@
           <w:sz w:val="22"/>
           <w:szCs w:val="22"/>
         </w:rPr>
-        <w:t>{{</w:t>
-      </w:r>
-      <w:bookmarkStart w:id="0" w:name="_GoBack"/>
-      <w:bookmarkEnd w:id="0"/>
-      <w:r>
-        <w:rPr>
-          <w:rFonts w:ascii="Arial" w:hAnsi="Arial" w:cs="Arial"/>
-          <w:b/>
-          <w:sz w:val="22"/>
-          <w:szCs w:val="22"/>
-        </w:rPr>
-        <w:t>detalle}}</w:t>
+        <w:t>{{detalle}}</w:t>
       </w:r>
     </w:p>
     <w:p>
@@ -2323,7 +2314,7 @@
               </wp:anchor>
             </w:drawing>
           </mc:Choice>
-          <mc:Fallback xmlns:w16sdtdh="http://schemas.microsoft.com/office/word/2020/wordml/sdtdatahash" xmlns:w16="http://schemas.microsoft.com/office/word/2018/wordml" xmlns:w16cid="http://schemas.microsoft.com/office/word/2016/wordml/cid" xmlns:w16cex="http://schemas.microsoft.com/office/word/2018/wordml/cex" xmlns:oel="http://schemas.microsoft.com/office/2019/extlst" xmlns:am3d="http://schemas.microsoft.com/office/drawing/2017/model3d" xmlns:aink="http://schemas.microsoft.com/office/drawing/2016/ink" xmlns:cx8="http://schemas.microsoft.com/office/drawing/2016/5/14/chartex" xmlns:cx7="http://schemas.microsoft.com/office/drawing/2016/5/13/chartex" xmlns:cx6="http://schemas.microsoft.com/office/drawing/2016/5/12/chartex" xmlns:cx5="http://schemas.microsoft.com/office/drawing/2016/5/11/chartex" xmlns:cx4="http://schemas.microsoft.com/office/drawing/2016/5/10/chartex" xmlns:cx3="http://schemas.microsoft.com/office/drawing/2016/5/9/chartex" xmlns:cx2="http://schemas.microsoft.com/office/drawing/2015/10/21/chartex">
+          <mc:Fallback xmlns:cx2="http://schemas.microsoft.com/office/drawing/2015/10/21/chartex" xmlns:cx3="http://schemas.microsoft.com/office/drawing/2016/5/9/chartex" xmlns:cx4="http://schemas.microsoft.com/office/drawing/2016/5/10/chartex" xmlns:cx5="http://schemas.microsoft.com/office/drawing/2016/5/11/chartex" xmlns:cx6="http://schemas.microsoft.com/office/drawing/2016/5/12/chartex" xmlns:cx7="http://schemas.microsoft.com/office/drawing/2016/5/13/chartex" xmlns:cx8="http://schemas.microsoft.com/office/drawing/2016/5/14/chartex" xmlns:aink="http://schemas.microsoft.com/office/drawing/2016/ink" xmlns:am3d="http://schemas.microsoft.com/office/drawing/2017/model3d" xmlns:oel="http://schemas.microsoft.com/office/2019/extlst" xmlns:w16cex="http://schemas.microsoft.com/office/word/2018/wordml/cex" xmlns:w16cid="http://schemas.microsoft.com/office/word/2016/wordml/cid" xmlns:w16="http://schemas.microsoft.com/office/word/2018/wordml" xmlns:w16sdtdh="http://schemas.microsoft.com/office/word/2020/wordml/sdtdatahash">
             <w:pict>
               <v:shapetype w14:anchorId="13169D76" id="_x0000_t202" coordsize="21600,21600" o:spt="202" path="m,l,21600r21600,l21600,xe">
                 <v:stroke joinstyle="miter"/>
@@ -2435,7 +2426,7 @@
               </wp:anchor>
             </w:drawing>
           </mc:Choice>
-          <mc:Fallback xmlns:w16sdtdh="http://schemas.microsoft.com/office/word/2020/wordml/sdtdatahash" xmlns:w16="http://schemas.microsoft.com/office/word/2018/wordml" xmlns:w16cid="http://schemas.microsoft.com/office/word/2016/wordml/cid" xmlns:w16cex="http://schemas.microsoft.com/office/word/2018/wordml/cex" xmlns:oel="http://schemas.microsoft.com/office/2019/extlst" xmlns:am3d="http://schemas.microsoft.com/office/drawing/2017/model3d" xmlns:aink="http://schemas.microsoft.com/office/drawing/2016/ink" xmlns:cx8="http://schemas.microsoft.com/office/drawing/2016/5/14/chartex" xmlns:cx7="http://schemas.microsoft.com/office/drawing/2016/5/13/chartex" xmlns:cx6="http://schemas.microsoft.com/office/drawing/2016/5/12/chartex" xmlns:cx5="http://schemas.microsoft.com/office/drawing/2016/5/11/chartex" xmlns:cx4="http://schemas.microsoft.com/office/drawing/2016/5/10/chartex" xmlns:cx3="http://schemas.microsoft.com/office/drawing/2016/5/9/chartex" xmlns:cx2="http://schemas.microsoft.com/office/drawing/2015/10/21/chartex">
+          <mc:Fallback xmlns:cx2="http://schemas.microsoft.com/office/drawing/2015/10/21/chartex" xmlns:cx3="http://schemas.microsoft.com/office/drawing/2016/5/9/chartex" xmlns:cx4="http://schemas.microsoft.com/office/drawing/2016/5/10/chartex" xmlns:cx5="http://schemas.microsoft.com/office/drawing/2016/5/11/chartex" xmlns:cx6="http://schemas.microsoft.com/office/drawing/2016/5/12/chartex" xmlns:cx7="http://schemas.microsoft.com/office/drawing/2016/5/13/chartex" xmlns:cx8="http://schemas.microsoft.com/office/drawing/2016/5/14/chartex" xmlns:aink="http://schemas.microsoft.com/office/drawing/2016/ink" xmlns:am3d="http://schemas.microsoft.com/office/drawing/2017/model3d" xmlns:oel="http://schemas.microsoft.com/office/2019/extlst" xmlns:w16cex="http://schemas.microsoft.com/office/word/2018/wordml/cex" xmlns:w16cid="http://schemas.microsoft.com/office/word/2016/wordml/cid" xmlns:w16="http://schemas.microsoft.com/office/word/2018/wordml" xmlns:w16sdtdh="http://schemas.microsoft.com/office/word/2020/wordml/sdtdatahash">
             <w:pict>
               <v:shapetype w14:anchorId="594D6790" id="_x0000_t202" coordsize="21600,21600" o:spt="202" path="m,l,21600r21600,l21600,xe">
                 <v:stroke joinstyle="miter"/>
@@ -11966,7 +11957,7 @@
 </file>
 
 <file path=customXml/itemProps1.xml><?xml version="1.0" encoding="utf-8"?>
-<ds:datastoreItem xmlns:ds="http://schemas.openxmlformats.org/officeDocument/2006/customXml" ds:itemID="{FA549A07-E7D4-42DB-A9F9-FD659FA25B81}">
+<ds:datastoreItem xmlns:ds="http://schemas.openxmlformats.org/officeDocument/2006/customXml" ds:itemID="{70EA1DBC-7857-43E2-8416-57B3BB119B92}">
   <ds:schemaRefs>
     <ds:schemaRef ds:uri="http://schemas.openxmlformats.org/officeDocument/2006/bibliography"/>
   </ds:schemaRefs>

</xml_diff>